<commit_message>
Urađena stavka 5. dokumenta...
...i nešto sitno na kodu...
</commit_message>
<xml_diff>
--- a/DRAOS 2 - Finalni Izvještaj.docx
+++ b/DRAOS 2 - Finalni Izvještaj.docx
@@ -89,9 +89,119 @@
           <w:szCs w:val="28"/>
         </w:rPr>
         <w:pict>
-          <v:line id="_x0000_s1026" style="position:absolute;z-index:-251656192" from="-1.4pt,1.9pt" to="455pt,1.9pt" o:allowincell="f" strokeweight="1.44pt"/>
+          <v:line id="_x0000_s1026" style="position:absolute;z-index:-251658752" from="-1.4pt,1.9pt" to="455pt,1.9pt" o:allowincell="f" strokeweight="1.44pt"/>
         </w:pict>
       </w:r>
+    </w:p>
+    <w:p>
+      <w:pPr>
+        <w:spacing w:after="0"/>
+        <w:jc w:val="both"/>
+        <w:rPr>
+          <w:rFonts w:ascii="Times New Roman" w:hAnsi="Times New Roman" w:cs="Times New Roman"/>
+        </w:rPr>
+      </w:pPr>
+      <w:r>
+        <w:rPr>
+          <w:rFonts w:ascii="Times New Roman" w:hAnsi="Times New Roman" w:cs="Times New Roman"/>
+          <w:b/>
+        </w:rPr>
+        <w:t>Studenti</w:t>
+      </w:r>
+      <w:r>
+        <w:rPr>
+          <w:rFonts w:ascii="Times New Roman" w:hAnsi="Times New Roman" w:cs="Times New Roman"/>
+          <w:b/>
+        </w:rPr>
+        <w:t>:</w:t>
+      </w:r>
+      <w:r>
+        <w:rPr>
+          <w:rFonts w:ascii="Times New Roman" w:hAnsi="Times New Roman" w:cs="Times New Roman"/>
+        </w:rPr>
+        <w:t xml:space="preserve"> Azinović Dejan, Hasanaspahić Aldin, Hasić Haris</w:t>
+      </w:r>
+    </w:p>
+    <w:p>
+      <w:pPr>
+        <w:spacing w:after="0"/>
+        <w:jc w:val="both"/>
+        <w:rPr>
+          <w:rFonts w:ascii="Times New Roman" w:hAnsi="Times New Roman" w:cs="Times New Roman"/>
+          <w:b/>
+        </w:rPr>
+      </w:pPr>
+      <w:r>
+        <w:rPr>
+          <w:rFonts w:ascii="Times New Roman" w:hAnsi="Times New Roman" w:cs="Times New Roman"/>
+          <w:b/>
+        </w:rPr>
+        <w:t>Tema</w:t>
+      </w:r>
+      <w:r>
+        <w:rPr>
+          <w:rFonts w:ascii="Times New Roman" w:hAnsi="Times New Roman" w:cs="Times New Roman"/>
+          <w:b/>
+        </w:rPr>
+        <w:t>:</w:t>
+      </w:r>
+      <w:r>
+        <w:rPr>
+          <w:rFonts w:ascii="Times New Roman" w:hAnsi="Times New Roman" w:cs="Times New Roman"/>
+        </w:rPr>
+        <w:t xml:space="preserve"> </w:t>
+      </w:r>
+      <w:r>
+        <w:rPr>
+          <w:rFonts w:ascii="Times New Roman" w:hAnsi="Times New Roman" w:cs="Times New Roman"/>
+        </w:rPr>
+        <w:t>Mobilna aplikacija za učenje japanskog jezika</w:t>
+      </w:r>
+    </w:p>
+    <w:p>
+      <w:pPr>
+        <w:spacing w:after="0"/>
+        <w:jc w:val="both"/>
+        <w:rPr>
+          <w:rFonts w:ascii="Times New Roman" w:hAnsi="Times New Roman" w:cs="Times New Roman"/>
+        </w:rPr>
+      </w:pPr>
+      <w:r>
+        <w:rPr>
+          <w:rFonts w:ascii="Times New Roman" w:hAnsi="Times New Roman" w:cs="Times New Roman"/>
+          <w:b/>
+        </w:rPr>
+        <w:t>Datum</w:t>
+      </w:r>
+      <w:r>
+        <w:rPr>
+          <w:rFonts w:ascii="Times New Roman" w:hAnsi="Times New Roman" w:cs="Times New Roman"/>
+          <w:b/>
+        </w:rPr>
+        <w:t>:</w:t>
+      </w:r>
+      <w:r>
+        <w:rPr>
+          <w:rFonts w:ascii="Times New Roman" w:hAnsi="Times New Roman" w:cs="Times New Roman"/>
+        </w:rPr>
+        <w:t xml:space="preserve"> </w:t>
+      </w:r>
+      <w:r>
+        <w:rPr>
+          <w:rFonts w:ascii="Times New Roman" w:hAnsi="Times New Roman" w:cs="Times New Roman"/>
+        </w:rPr>
+        <w:t>15.02.2016</w:t>
+      </w:r>
+    </w:p>
+    <w:p>
+      <w:pPr>
+        <w:spacing w:after="0"/>
+        <w:jc w:val="both"/>
+        <w:rPr>
+          <w:rFonts w:ascii="Times New Roman" w:hAnsi="Times New Roman" w:cs="Times New Roman"/>
+          <w:b/>
+        </w:rPr>
+      </w:pPr>
     </w:p>
     <w:p>
       <w:pPr>
@@ -661,6 +771,7 @@
         <w:rPr>
           <w:rFonts w:ascii="Times New Roman" w:hAnsi="Times New Roman" w:cs="Times New Roman"/>
         </w:rPr>
+        <w:lastRenderedPageBreak/>
         <w:t>Navedite kratki pregled kako bi se vaš rad projek tovao primjenom korisniku usmjerenog dizajna: koje biste pristupe trebali primijeniti, povežite sa dijelovima vašeg interfejsa, šta ste (ili šta biste mogli) od toga primijenili u toku projektovanja vašeg rad a. &lt; *** PITANJE</w:t>
       </w:r>
       <w:r>
@@ -693,18 +804,404 @@
         <w:rPr>
           <w:rFonts w:ascii="Times New Roman" w:hAnsi="Times New Roman" w:cs="Times New Roman"/>
         </w:rPr>
+        <w:t>Navedite kratki pregled kako bi se vaš rad projek tovao primjenom hijarhijske analize zadataka koje podržava i šta ste od toga primijenil i (ili šta biste mogli) u toku projektovanja vašeg rada. &lt; *** PITANJE PROŠIRENO ***&gt;</w:t>
+      </w:r>
+    </w:p>
+    <w:p>
+      <w:pPr>
+        <w:spacing w:after="0"/>
+        <w:jc w:val="both"/>
+        <w:rPr>
+          <w:rFonts w:ascii="Times New Roman" w:hAnsi="Times New Roman" w:cs="Times New Roman"/>
+        </w:rPr>
+      </w:pPr>
+    </w:p>
+    <w:p>
+      <w:pPr>
+        <w:spacing w:after="0"/>
+        <w:jc w:val="both"/>
+        <w:rPr>
+          <w:rFonts w:ascii="Times New Roman" w:hAnsi="Times New Roman" w:cs="Times New Roman"/>
+        </w:rPr>
+      </w:pPr>
+    </w:p>
+    <w:p>
+      <w:pPr>
+        <w:spacing w:after="0"/>
+        <w:jc w:val="both"/>
+        <w:rPr>
+          <w:rFonts w:ascii="Times New Roman" w:hAnsi="Times New Roman" w:cs="Times New Roman"/>
+        </w:rPr>
+      </w:pPr>
+    </w:p>
+    <w:p>
+      <w:pPr>
+        <w:spacing w:after="0"/>
+        <w:jc w:val="both"/>
+        <w:rPr>
+          <w:rFonts w:ascii="Times New Roman" w:hAnsi="Times New Roman" w:cs="Times New Roman"/>
+        </w:rPr>
+      </w:pPr>
+    </w:p>
+    <w:p>
+      <w:pPr>
+        <w:spacing w:after="0"/>
+        <w:jc w:val="both"/>
+        <w:rPr>
+          <w:rFonts w:ascii="Times New Roman" w:hAnsi="Times New Roman" w:cs="Times New Roman"/>
+        </w:rPr>
+      </w:pPr>
+    </w:p>
+    <w:p>
+      <w:pPr>
+        <w:spacing w:after="0"/>
+        <w:jc w:val="both"/>
+        <w:rPr>
+          <w:rFonts w:ascii="Times New Roman" w:hAnsi="Times New Roman" w:cs="Times New Roman"/>
+        </w:rPr>
+      </w:pPr>
+    </w:p>
+    <w:p>
+      <w:pPr>
+        <w:spacing w:after="0"/>
+        <w:jc w:val="both"/>
+        <w:rPr>
+          <w:rFonts w:ascii="Times New Roman" w:hAnsi="Times New Roman" w:cs="Times New Roman"/>
+        </w:rPr>
+      </w:pPr>
+    </w:p>
+    <w:p>
+      <w:pPr>
+        <w:spacing w:after="0"/>
+        <w:jc w:val="both"/>
+        <w:rPr>
+          <w:rFonts w:ascii="Times New Roman" w:hAnsi="Times New Roman" w:cs="Times New Roman"/>
+        </w:rPr>
+      </w:pPr>
+    </w:p>
+    <w:p>
+      <w:pPr>
+        <w:spacing w:after="0"/>
+        <w:jc w:val="both"/>
+        <w:rPr>
+          <w:rFonts w:ascii="Times New Roman" w:hAnsi="Times New Roman" w:cs="Times New Roman"/>
+        </w:rPr>
+      </w:pPr>
+    </w:p>
+    <w:p>
+      <w:pPr>
+        <w:spacing w:after="0"/>
+        <w:jc w:val="both"/>
+        <w:rPr>
+          <w:rFonts w:ascii="Times New Roman" w:hAnsi="Times New Roman" w:cs="Times New Roman"/>
+        </w:rPr>
+      </w:pPr>
+    </w:p>
+    <w:p>
+      <w:pPr>
+        <w:spacing w:after="0"/>
+        <w:jc w:val="both"/>
+        <w:rPr>
+          <w:rFonts w:ascii="Times New Roman" w:hAnsi="Times New Roman" w:cs="Times New Roman"/>
+        </w:rPr>
+      </w:pPr>
+    </w:p>
+    <w:p>
+      <w:pPr>
+        <w:spacing w:after="0"/>
+        <w:jc w:val="both"/>
+        <w:rPr>
+          <w:rFonts w:ascii="Times New Roman" w:hAnsi="Times New Roman" w:cs="Times New Roman"/>
+        </w:rPr>
+      </w:pPr>
+    </w:p>
+    <w:p>
+      <w:pPr>
+        <w:spacing w:after="0"/>
+        <w:jc w:val="both"/>
+        <w:rPr>
+          <w:rFonts w:ascii="Times New Roman" w:hAnsi="Times New Roman" w:cs="Times New Roman"/>
+        </w:rPr>
+      </w:pPr>
+    </w:p>
+    <w:p>
+      <w:pPr>
+        <w:spacing w:after="0"/>
+        <w:jc w:val="both"/>
+        <w:rPr>
+          <w:rFonts w:ascii="Times New Roman" w:hAnsi="Times New Roman" w:cs="Times New Roman"/>
+        </w:rPr>
+      </w:pPr>
+    </w:p>
+    <w:p>
+      <w:pPr>
+        <w:spacing w:after="0"/>
+        <w:jc w:val="both"/>
+        <w:rPr>
+          <w:rFonts w:ascii="Times New Roman" w:hAnsi="Times New Roman" w:cs="Times New Roman"/>
+        </w:rPr>
+      </w:pPr>
+    </w:p>
+    <w:p>
+      <w:pPr>
+        <w:spacing w:after="0"/>
+        <w:jc w:val="both"/>
+        <w:rPr>
+          <w:rFonts w:ascii="Times New Roman" w:hAnsi="Times New Roman" w:cs="Times New Roman"/>
+        </w:rPr>
+      </w:pPr>
+    </w:p>
+    <w:p>
+      <w:pPr>
+        <w:spacing w:after="0"/>
+        <w:jc w:val="both"/>
+        <w:rPr>
+          <w:rFonts w:ascii="Times New Roman" w:hAnsi="Times New Roman" w:cs="Times New Roman"/>
+        </w:rPr>
+      </w:pPr>
+    </w:p>
+    <w:p>
+      <w:pPr>
+        <w:spacing w:after="0"/>
+        <w:jc w:val="both"/>
+        <w:rPr>
+          <w:rFonts w:ascii="Times New Roman" w:hAnsi="Times New Roman" w:cs="Times New Roman"/>
+        </w:rPr>
+      </w:pPr>
+    </w:p>
+    <w:p>
+      <w:pPr>
+        <w:spacing w:after="0"/>
+        <w:jc w:val="both"/>
+        <w:rPr>
+          <w:rFonts w:ascii="Times New Roman" w:hAnsi="Times New Roman" w:cs="Times New Roman"/>
+        </w:rPr>
+      </w:pPr>
+    </w:p>
+    <w:p>
+      <w:pPr>
+        <w:spacing w:after="0"/>
+        <w:jc w:val="both"/>
+        <w:rPr>
+          <w:rFonts w:ascii="Times New Roman" w:hAnsi="Times New Roman" w:cs="Times New Roman"/>
+        </w:rPr>
+      </w:pPr>
+    </w:p>
+    <w:p>
+      <w:pPr>
+        <w:spacing w:after="0"/>
+        <w:jc w:val="both"/>
+        <w:rPr>
+          <w:rFonts w:ascii="Times New Roman" w:hAnsi="Times New Roman" w:cs="Times New Roman"/>
+        </w:rPr>
+      </w:pPr>
+    </w:p>
+    <w:p>
+      <w:pPr>
+        <w:spacing w:after="0"/>
+        <w:jc w:val="both"/>
+        <w:rPr>
+          <w:rFonts w:ascii="Times New Roman" w:hAnsi="Times New Roman" w:cs="Times New Roman"/>
+        </w:rPr>
+      </w:pPr>
+    </w:p>
+    <w:p>
+      <w:pPr>
+        <w:spacing w:after="0"/>
+        <w:jc w:val="both"/>
+        <w:rPr>
+          <w:rFonts w:ascii="Times New Roman" w:hAnsi="Times New Roman" w:cs="Times New Roman"/>
+        </w:rPr>
+      </w:pPr>
+    </w:p>
+    <w:p>
+      <w:pPr>
+        <w:spacing w:after="0"/>
+        <w:jc w:val="both"/>
+        <w:rPr>
+          <w:rFonts w:ascii="Times New Roman" w:hAnsi="Times New Roman" w:cs="Times New Roman"/>
+        </w:rPr>
+      </w:pPr>
+    </w:p>
+    <w:p>
+      <w:pPr>
+        <w:spacing w:after="0"/>
+        <w:jc w:val="both"/>
+        <w:rPr>
+          <w:rFonts w:ascii="Times New Roman" w:hAnsi="Times New Roman" w:cs="Times New Roman"/>
+        </w:rPr>
+      </w:pPr>
+    </w:p>
+    <w:p>
+      <w:pPr>
+        <w:spacing w:after="0"/>
+        <w:jc w:val="both"/>
+        <w:rPr>
+          <w:rFonts w:ascii="Times New Roman" w:hAnsi="Times New Roman" w:cs="Times New Roman"/>
+        </w:rPr>
+      </w:pPr>
+    </w:p>
+    <w:p>
+      <w:pPr>
+        <w:spacing w:after="0"/>
+        <w:jc w:val="both"/>
+        <w:rPr>
+          <w:rFonts w:ascii="Times New Roman" w:hAnsi="Times New Roman" w:cs="Times New Roman"/>
+        </w:rPr>
+      </w:pPr>
+    </w:p>
+    <w:p>
+      <w:pPr>
+        <w:spacing w:after="0"/>
+        <w:jc w:val="both"/>
+        <w:rPr>
+          <w:rFonts w:ascii="Times New Roman" w:hAnsi="Times New Roman" w:cs="Times New Roman"/>
+        </w:rPr>
+      </w:pPr>
+    </w:p>
+    <w:p>
+      <w:pPr>
+        <w:spacing w:after="0"/>
+        <w:jc w:val="both"/>
+        <w:rPr>
+          <w:rFonts w:ascii="Times New Roman" w:hAnsi="Times New Roman" w:cs="Times New Roman"/>
+        </w:rPr>
+      </w:pPr>
+    </w:p>
+    <w:p>
+      <w:pPr>
+        <w:spacing w:after="0"/>
+        <w:jc w:val="both"/>
+        <w:rPr>
+          <w:rFonts w:ascii="Times New Roman" w:hAnsi="Times New Roman" w:cs="Times New Roman"/>
+        </w:rPr>
+      </w:pPr>
+    </w:p>
+    <w:p>
+      <w:pPr>
+        <w:spacing w:after="0"/>
+        <w:jc w:val="both"/>
+        <w:rPr>
+          <w:rFonts w:ascii="Times New Roman" w:hAnsi="Times New Roman" w:cs="Times New Roman"/>
+        </w:rPr>
+      </w:pPr>
+    </w:p>
+    <w:p>
+      <w:pPr>
+        <w:spacing w:after="0"/>
+        <w:jc w:val="both"/>
+        <w:rPr>
+          <w:rFonts w:ascii="Times New Roman" w:hAnsi="Times New Roman" w:cs="Times New Roman"/>
+        </w:rPr>
+      </w:pPr>
+    </w:p>
+    <w:p>
+      <w:pPr>
+        <w:spacing w:after="0"/>
+        <w:jc w:val="both"/>
+        <w:rPr>
+          <w:rFonts w:ascii="Times New Roman" w:hAnsi="Times New Roman" w:cs="Times New Roman"/>
+        </w:rPr>
+      </w:pPr>
+    </w:p>
+    <w:p>
+      <w:pPr>
+        <w:spacing w:after="0"/>
+        <w:jc w:val="both"/>
+        <w:rPr>
+          <w:rFonts w:ascii="Times New Roman" w:hAnsi="Times New Roman" w:cs="Times New Roman"/>
+        </w:rPr>
+      </w:pPr>
+    </w:p>
+    <w:p>
+      <w:pPr>
+        <w:spacing w:after="0"/>
+        <w:jc w:val="both"/>
+        <w:rPr>
+          <w:rFonts w:ascii="Times New Roman" w:hAnsi="Times New Roman" w:cs="Times New Roman"/>
+        </w:rPr>
+      </w:pPr>
+    </w:p>
+    <w:p>
+      <w:pPr>
+        <w:spacing w:after="0"/>
+        <w:jc w:val="both"/>
+        <w:rPr>
+          <w:rFonts w:ascii="Times New Roman" w:hAnsi="Times New Roman" w:cs="Times New Roman"/>
+        </w:rPr>
+      </w:pPr>
+    </w:p>
+    <w:p>
+      <w:pPr>
+        <w:spacing w:after="0"/>
+        <w:jc w:val="both"/>
+        <w:rPr>
+          <w:rFonts w:ascii="Times New Roman" w:hAnsi="Times New Roman" w:cs="Times New Roman"/>
+        </w:rPr>
+      </w:pPr>
+    </w:p>
+    <w:p>
+      <w:pPr>
+        <w:spacing w:after="0"/>
+        <w:jc w:val="both"/>
+        <w:rPr>
+          <w:rFonts w:ascii="Times New Roman" w:hAnsi="Times New Roman" w:cs="Times New Roman"/>
+        </w:rPr>
+      </w:pPr>
+    </w:p>
+    <w:p>
+      <w:pPr>
+        <w:spacing w:after="0"/>
+        <w:jc w:val="both"/>
+        <w:rPr>
+          <w:rFonts w:ascii="Times New Roman" w:hAnsi="Times New Roman" w:cs="Times New Roman"/>
+        </w:rPr>
+      </w:pPr>
+    </w:p>
+    <w:p>
+      <w:pPr>
+        <w:spacing w:after="0"/>
+        <w:jc w:val="both"/>
+        <w:rPr>
+          <w:rFonts w:ascii="Times New Roman" w:hAnsi="Times New Roman" w:cs="Times New Roman"/>
+        </w:rPr>
+      </w:pPr>
+    </w:p>
+    <w:p>
+      <w:pPr>
+        <w:spacing w:after="0"/>
+        <w:jc w:val="both"/>
+        <w:rPr>
+          <w:rFonts w:ascii="Times New Roman" w:hAnsi="Times New Roman" w:cs="Times New Roman"/>
+        </w:rPr>
+      </w:pPr>
+    </w:p>
+    <w:p>
+      <w:pPr>
+        <w:spacing w:after="120"/>
+        <w:jc w:val="both"/>
+        <w:rPr>
+          <w:rFonts w:ascii="Times New Roman" w:hAnsi="Times New Roman" w:cs="Times New Roman"/>
+          <w:b/>
+          <w:color w:val="00B050"/>
+        </w:rPr>
+      </w:pPr>
+      <w:r>
+        <w:rPr>
+          <w:rFonts w:ascii="Times New Roman" w:hAnsi="Times New Roman" w:cs="Times New Roman"/>
+          <w:b/>
+        </w:rPr>
         <w:lastRenderedPageBreak/>
-        <w:t>Navedite kratki pregled kako bi se vaš rad projek tovao primjenom hijarhijske analize zadataka koje podržava i šta ste od toga primijenil i (ili šta biste mogli) u toku projektovanja vašeg rada. &lt; *** PITANJE PROŠIRENO ***&gt;</w:t>
-      </w:r>
-    </w:p>
-    <w:p>
-      <w:pPr>
-        <w:spacing w:after="0"/>
-        <w:jc w:val="both"/>
-        <w:rPr>
-          <w:rFonts w:ascii="Times New Roman" w:hAnsi="Times New Roman" w:cs="Times New Roman"/>
-        </w:rPr>
-      </w:pPr>
+        <w:t>5. Izrada prototipa</w:t>
+      </w:r>
+      <w:r>
+        <w:rPr>
+          <w:rFonts w:ascii="Times New Roman" w:hAnsi="Times New Roman" w:cs="Times New Roman"/>
+          <w:b/>
+          <w:color w:val="00B050"/>
+        </w:rPr>
+        <w:t xml:space="preserve"> – GOTOVO, PO POTREBI ISČITATI JOŠ JEDNOM</w:t>
+      </w:r>
     </w:p>
     <w:p>
       <w:pPr>
@@ -712,16 +1209,917 @@
         <w:jc w:val="both"/>
         <w:rPr>
           <w:rFonts w:ascii="Times New Roman" w:hAnsi="Times New Roman" w:cs="Times New Roman"/>
+        </w:rPr>
+      </w:pPr>
+      <w:r>
+        <w:rPr>
+          <w:rFonts w:ascii="Times New Roman" w:hAnsi="Times New Roman" w:cs="Times New Roman"/>
+        </w:rPr>
+        <w:t>Pošto je općepoznato da je prototip u biti minijuaturna verzija prave stvari, u ovom slučaju mobilne aplikacije za učenje japanskog jezika, pri izradi prototipa fokus je uglavnom bio na izradi niza ekrana i generalnoj navigac</w:t>
+      </w:r>
+      <w:r>
+        <w:rPr>
+          <w:rFonts w:ascii="Times New Roman" w:hAnsi="Times New Roman" w:cs="Times New Roman"/>
+        </w:rPr>
+        <w:t>iji kroz aplikaciju. Dakle, tež</w:t>
+      </w:r>
+      <w:r>
+        <w:rPr>
+          <w:rFonts w:ascii="Times New Roman" w:hAnsi="Times New Roman" w:cs="Times New Roman"/>
+        </w:rPr>
+        <w:t>ište je bilo na prikazu izgleda funkcionalnosti i načina navigacije od jedne prema drugoj, a ne toliko</w:t>
+      </w:r>
+      <w:r>
+        <w:rPr>
+          <w:rFonts w:ascii="Times New Roman" w:hAnsi="Times New Roman" w:cs="Times New Roman"/>
+        </w:rPr>
+        <w:t xml:space="preserve"> na izradi </w:t>
+      </w:r>
+      <w:r>
+        <w:rPr>
+          <w:rFonts w:ascii="Times New Roman" w:hAnsi="Times New Roman" w:cs="Times New Roman"/>
+        </w:rPr>
+        <w:t>samih</w:t>
+      </w:r>
+      <w:r>
+        <w:rPr>
+          <w:rFonts w:ascii="Times New Roman" w:hAnsi="Times New Roman" w:cs="Times New Roman"/>
+        </w:rPr>
+        <w:t xml:space="preserve"> funkcionalnosti, što je uslijedilo kasnije u toku samog programiranja aplikacije. Pošto se radi o (pseudo) mobilnoj aplikaciji, gdje su kontrole veoma specifičnog izgleda, za ovaj projekat je bilo najzgodnije primjeniti sam </w:t>
+      </w:r>
+      <w:r>
+        <w:rPr>
+          <w:rFonts w:ascii="Times New Roman" w:hAnsi="Times New Roman" w:cs="Times New Roman"/>
+          <w:i/>
+        </w:rPr>
+        <w:t>Microsoft Visual Studio 2012</w:t>
+      </w:r>
+      <w:r>
+        <w:rPr>
+          <w:rFonts w:ascii="Times New Roman" w:hAnsi="Times New Roman" w:cs="Times New Roman"/>
+        </w:rPr>
+        <w:t xml:space="preserve"> (u kome se i programirala aplikacija). To se uradilo iz više razloga. Prvi razlog je sama činjenica da su kontrole specifičnog izgleda, a </w:t>
+      </w:r>
+      <w:r>
+        <w:rPr>
+          <w:rFonts w:ascii="Times New Roman" w:hAnsi="Times New Roman" w:cs="Times New Roman"/>
+          <w:i/>
+        </w:rPr>
+        <w:t>Windows Forms Builder</w:t>
+      </w:r>
+      <w:r>
+        <w:rPr>
+          <w:rFonts w:ascii="Times New Roman" w:hAnsi="Times New Roman" w:cs="Times New Roman"/>
+        </w:rPr>
+        <w:t xml:space="preserve"> ima dosta mogućnosti za personalizaciju već predefinisanih kontrola. Drugi</w:t>
+      </w:r>
+      <w:r>
+        <w:rPr>
+          <w:rFonts w:ascii="Times New Roman" w:hAnsi="Times New Roman" w:cs="Times New Roman"/>
+        </w:rPr>
+        <w:t>, važniji,</w:t>
+      </w:r>
+      <w:r>
+        <w:rPr>
+          <w:rFonts w:ascii="Times New Roman" w:hAnsi="Times New Roman" w:cs="Times New Roman"/>
+        </w:rPr>
+        <w:t xml:space="preserve"> razlog jeste bila i sama orijentacija ka stilu koji će se koristiti kroz čitavu aplikaciju. Dakle, pored prikaza ekrana i navigacije, prototip se i iskoristio na način da se kroz izradu istog odredio i definisao stil koji se koristio kroz čitavu aplikaciju. Sama činjenica da je i prototip rađen u </w:t>
+      </w:r>
+      <w:r>
+        <w:rPr>
+          <w:rFonts w:ascii="Times New Roman" w:hAnsi="Times New Roman" w:cs="Times New Roman"/>
+          <w:i/>
+        </w:rPr>
+        <w:t>Microsoft Visual Studio 2012</w:t>
+      </w:r>
+      <w:r>
+        <w:rPr>
+          <w:rFonts w:ascii="Times New Roman" w:hAnsi="Times New Roman" w:cs="Times New Roman"/>
+        </w:rPr>
+        <w:t xml:space="preserve"> alatu je omogućila dosta ponovne upotrebe određenih elemenata koji su definisani kroz prototip, kao što su izgledi određenih panela, dugmadi, labela ili kodiranje bojama određenih logičkih cjelina itd. Time se postiglo i smanjenje količine rada koju je trebalo uraditi prilikom </w:t>
+      </w:r>
+      <w:r>
+        <w:rPr>
+          <w:rFonts w:ascii="Times New Roman" w:hAnsi="Times New Roman" w:cs="Times New Roman"/>
+        </w:rPr>
+        <w:t xml:space="preserve">same </w:t>
+      </w:r>
+      <w:r>
+        <w:rPr>
+          <w:rFonts w:ascii="Times New Roman" w:hAnsi="Times New Roman" w:cs="Times New Roman"/>
+        </w:rPr>
+        <w:t>izrade aplikacije. Naravno, prototip je dosta različit, i po izgledu i naravno po funkcionalnostima, od finalne</w:t>
+      </w:r>
+      <w:r>
+        <w:rPr>
+          <w:rFonts w:ascii="Times New Roman" w:hAnsi="Times New Roman" w:cs="Times New Roman"/>
+        </w:rPr>
+        <w:t xml:space="preserve"> aplikacije što </w:t>
+      </w:r>
+      <w:r>
+        <w:rPr>
+          <w:rFonts w:ascii="Times New Roman" w:hAnsi="Times New Roman" w:cs="Times New Roman"/>
+        </w:rPr>
+        <w:t xml:space="preserve">je i logično jer prototip treb </w:t>
+      </w:r>
+      <w:r>
+        <w:rPr>
+          <w:rFonts w:ascii="Times New Roman" w:hAnsi="Times New Roman" w:cs="Times New Roman"/>
+        </w:rPr>
+        <w:t>da prenese ideju i</w:t>
+      </w:r>
+      <w:r>
+        <w:rPr>
+          <w:rFonts w:ascii="Times New Roman" w:hAnsi="Times New Roman" w:cs="Times New Roman"/>
+        </w:rPr>
+        <w:t xml:space="preserve"> koncepte aplikacije korisniku, te da se od istog</w:t>
+      </w:r>
+      <w:r>
+        <w:rPr>
+          <w:rFonts w:ascii="Times New Roman" w:hAnsi="Times New Roman" w:cs="Times New Roman"/>
+        </w:rPr>
+        <w:t xml:space="preserve"> dobiju povratne informacije.</w:t>
+      </w:r>
+    </w:p>
+    <w:p>
+      <w:pPr>
+        <w:spacing w:after="120"/>
+        <w:jc w:val="both"/>
+        <w:rPr>
+          <w:rFonts w:ascii="Times New Roman" w:hAnsi="Times New Roman" w:cs="Times New Roman"/>
+        </w:rPr>
+      </w:pPr>
+      <w:r>
+        <w:rPr>
+          <w:rFonts w:ascii="Times New Roman" w:hAnsi="Times New Roman" w:cs="Times New Roman"/>
+        </w:rPr>
+        <w:t>Pored svih navedenih stvari, prototip je donio još nekih značajnih prednosti za naš tim. Naime, u ranoj fazi se izkristalisalo neslaganje članova tima oko izgleda i načina funkcionisanja određenih dijelova apl</w:t>
+      </w:r>
+      <w:r>
+        <w:rPr>
+          <w:rFonts w:ascii="Times New Roman" w:hAnsi="Times New Roman" w:cs="Times New Roman"/>
+        </w:rPr>
+        <w:t>ikacije, što j</w:t>
+      </w:r>
+      <w:r>
+        <w:rPr>
+          <w:rFonts w:ascii="Times New Roman" w:hAnsi="Times New Roman" w:cs="Times New Roman"/>
+        </w:rPr>
+        <w:t>e</w:t>
+      </w:r>
+      <w:r>
+        <w:rPr>
+          <w:rFonts w:ascii="Times New Roman" w:hAnsi="Times New Roman" w:cs="Times New Roman"/>
+        </w:rPr>
+        <w:t xml:space="preserve"> omogućilo riješavanje tih problema</w:t>
+      </w:r>
+      <w:r>
+        <w:rPr>
+          <w:rFonts w:ascii="Times New Roman" w:hAnsi="Times New Roman" w:cs="Times New Roman"/>
+        </w:rPr>
+        <w:t xml:space="preserve"> u dosta ranoj fazi izrade aplikacije. Neki problemi oko realizacije ideja su identificirani, pa se radilo na njihovoj izmjeni. Konkretan primjer toga jeste bio izgled testova vezanih za pisanje japanskih slova </w:t>
+      </w:r>
+      <w:r>
+        <w:rPr>
+          <w:rFonts w:ascii="Times New Roman" w:hAnsi="Times New Roman" w:cs="Times New Roman"/>
+          <w:i/>
+        </w:rPr>
+        <w:t>Hiragan</w:t>
+      </w:r>
+      <w:r>
+        <w:rPr>
+          <w:rFonts w:ascii="Times New Roman" w:hAnsi="Times New Roman" w:cs="Times New Roman"/>
+          <w:i/>
+        </w:rPr>
+        <w:t>a</w:t>
+      </w:r>
+      <w:r>
+        <w:rPr>
+          <w:rFonts w:ascii="Times New Roman" w:hAnsi="Times New Roman" w:cs="Times New Roman"/>
+        </w:rPr>
+        <w:t xml:space="preserve">, </w:t>
+      </w:r>
+      <w:r>
+        <w:rPr>
+          <w:rFonts w:ascii="Times New Roman" w:hAnsi="Times New Roman" w:cs="Times New Roman"/>
+          <w:i/>
+        </w:rPr>
+        <w:t>Katakan</w:t>
+      </w:r>
+      <w:r>
+        <w:rPr>
+          <w:rFonts w:ascii="Times New Roman" w:hAnsi="Times New Roman" w:cs="Times New Roman"/>
+          <w:i/>
+        </w:rPr>
+        <w:t>a</w:t>
+      </w:r>
+      <w:r>
+        <w:rPr>
+          <w:rFonts w:ascii="Times New Roman" w:hAnsi="Times New Roman" w:cs="Times New Roman"/>
+        </w:rPr>
+        <w:t xml:space="preserve"> i </w:t>
+      </w:r>
+      <w:r>
+        <w:rPr>
+          <w:rFonts w:ascii="Times New Roman" w:hAnsi="Times New Roman" w:cs="Times New Roman"/>
+          <w:i/>
+        </w:rPr>
+        <w:t>Kanji</w:t>
+      </w:r>
+      <w:r>
+        <w:rPr>
+          <w:rFonts w:ascii="Times New Roman" w:hAnsi="Times New Roman" w:cs="Times New Roman"/>
+        </w:rPr>
+        <w:t>. Test je u prototipu kreiran i osmišljen kao podloga na kojoj se pišu znakovi, a pozadinski program očitava nacrtani oblik i poredi ga sa kalupom za dato slovo. Tu se odmah uvidjelo da to izlazi van naših programerskih sposobnosti i vremenskih ograničenja za ovaj predmet</w:t>
+      </w:r>
+      <w:r>
+        <w:rPr>
+          <w:rFonts w:ascii="Times New Roman" w:hAnsi="Times New Roman" w:cs="Times New Roman"/>
+        </w:rPr>
+        <w:t>, te je ta ideja odbačena</w:t>
+      </w:r>
+      <w:r>
+        <w:rPr>
+          <w:rFonts w:ascii="Times New Roman" w:hAnsi="Times New Roman" w:cs="Times New Roman"/>
+        </w:rPr>
+        <w:t>. Dalje, prototip je podstakao određene diskusije između projektanata aplikacije i predmetnog asistenta, ali je i olakšao određene izbore između alternativa koje su do tada bile neriješene.</w:t>
+      </w:r>
+    </w:p>
+    <w:p>
+      <w:pPr>
+        <w:spacing w:after="120"/>
+        <w:jc w:val="both"/>
+        <w:rPr>
+          <w:rFonts w:ascii="Times New Roman" w:hAnsi="Times New Roman" w:cs="Times New Roman"/>
+        </w:rPr>
+      </w:pPr>
+      <w:r>
+        <w:rPr>
+          <w:rFonts w:ascii="Times New Roman" w:hAnsi="Times New Roman" w:cs="Times New Roman"/>
+        </w:rPr>
+        <w:t xml:space="preserve">Sve u svemu, odluka da se za ovu aplikaciju koristi elektronski prototip u alatu u kojem se radila i finalna aplikacija je bila veoma dobra jer je dosta olakšala posao oko razvoja aplikacije, odlučivanja između raznih alternativa, razrješenja problema oko načina implementacije određenih dijelova aplikacije itd. Takođe je doprinijela tome, da prototip dosta slično izgleda krajnjoj aplikaciji, pa je krajnji naručilac, u ovom slučaju predmetni asistent i profesor, imao veoma dobar uvid i mogućnosti za navođenje </w:t>
+      </w:r>
+      <w:r>
+        <w:rPr>
+          <w:rFonts w:ascii="Times New Roman" w:hAnsi="Times New Roman" w:cs="Times New Roman"/>
+        </w:rPr>
+        <w:t>uočenih potencijalnih</w:t>
+      </w:r>
+      <w:r>
+        <w:rPr>
+          <w:rFonts w:ascii="Times New Roman" w:hAnsi="Times New Roman" w:cs="Times New Roman"/>
+        </w:rPr>
+        <w:t xml:space="preserve"> nedostataka.</w:t>
+      </w:r>
+    </w:p>
+    <w:p>
+      <w:pPr>
+        <w:spacing w:after="120"/>
+        <w:jc w:val="center"/>
+        <w:rPr>
+          <w:rFonts w:ascii="Times New Roman" w:hAnsi="Times New Roman" w:cs="Times New Roman"/>
+        </w:rPr>
+      </w:pPr>
+      <w:r>
+        <w:rPr>
+          <w:rFonts w:ascii="Times New Roman" w:hAnsi="Times New Roman" w:cs="Times New Roman"/>
+          <w:noProof/>
+        </w:rPr>
+        <w:drawing>
+          <wp:inline distT="0" distB="0" distL="0" distR="0">
+            <wp:extent cx="2924175" cy="2032246"/>
+            <wp:effectExtent l="19050" t="0" r="9525" b="0"/>
+            <wp:docPr id="1" name="Picture 1"/>
+            <wp:cNvGraphicFramePr>
+              <a:graphicFrameLocks xmlns:a="http://schemas.openxmlformats.org/drawingml/2006/main" noChangeAspect="1"/>
+            </wp:cNvGraphicFramePr>
+            <a:graphic xmlns:a="http://schemas.openxmlformats.org/drawingml/2006/main">
+              <a:graphicData uri="http://schemas.openxmlformats.org/drawingml/2006/picture">
+                <pic:pic xmlns:pic="http://schemas.openxmlformats.org/drawingml/2006/picture">
+                  <pic:nvPicPr>
+                    <pic:cNvPr id="0" name="Picture 1"/>
+                    <pic:cNvPicPr>
+                      <a:picLocks noChangeAspect="1" noChangeArrowheads="1"/>
+                    </pic:cNvPicPr>
+                  </pic:nvPicPr>
+                  <pic:blipFill>
+                    <a:blip r:embed="rId5" cstate="print"/>
+                    <a:srcRect/>
+                    <a:stretch>
+                      <a:fillRect/>
+                    </a:stretch>
+                  </pic:blipFill>
+                  <pic:spPr bwMode="auto">
+                    <a:xfrm>
+                      <a:off x="0" y="0"/>
+                      <a:ext cx="2926414" cy="2033802"/>
+                    </a:xfrm>
+                    <a:prstGeom prst="rect">
+                      <a:avLst/>
+                    </a:prstGeom>
+                    <a:noFill/>
+                    <a:ln w="9525">
+                      <a:noFill/>
+                      <a:miter lim="800000"/>
+                      <a:headEnd/>
+                      <a:tailEnd/>
+                    </a:ln>
+                  </pic:spPr>
+                </pic:pic>
+              </a:graphicData>
+            </a:graphic>
+          </wp:inline>
+        </w:drawing>
+      </w:r>
+    </w:p>
+    <w:p>
+      <w:pPr>
+        <w:spacing w:after="0"/>
+        <w:jc w:val="center"/>
+        <w:rPr>
+          <w:rFonts w:ascii="Times New Roman" w:hAnsi="Times New Roman" w:cs="Times New Roman"/>
+        </w:rPr>
+      </w:pPr>
+      <w:r>
+        <w:rPr>
+          <w:rFonts w:ascii="Times New Roman" w:hAnsi="Times New Roman" w:cs="Times New Roman"/>
           <w:b/>
         </w:rPr>
+        <w:t>Slika x.x</w:t>
+      </w:r>
+      <w:r>
+        <w:rPr>
+          <w:rFonts w:ascii="Times New Roman" w:hAnsi="Times New Roman" w:cs="Times New Roman"/>
+        </w:rPr>
+        <w:t xml:space="preserve"> – Skala kompromisa pri izradi prototipa i pozicija našeg pristupa na toj skali</w:t>
+      </w:r>
+    </w:p>
+    <w:p>
+      <w:pPr>
+        <w:spacing w:after="120"/>
+        <w:jc w:val="both"/>
+        <w:rPr>
+          <w:rFonts w:ascii="Times New Roman" w:hAnsi="Times New Roman" w:cs="Times New Roman"/>
+        </w:rPr>
+      </w:pPr>
+      <w:r>
+        <w:rPr>
+          <w:rFonts w:ascii="Times New Roman" w:hAnsi="Times New Roman" w:cs="Times New Roman"/>
+        </w:rPr>
+        <w:lastRenderedPageBreak/>
+        <w:t>Druge vrste prototipova nisu korišteni uglavnom zbog nedostatka vremena, ali i zbog činjenice da aplikacija nije toliko obimna, pa je većina funkcionlanosti pokrivena osnovnim, početnim prototipom. U nastavku je prikazan izgled prototipa razvijenog kao inicijalni korak pri razvoju aplikacije koji je i prezentiran na vježbama.</w:t>
+      </w:r>
+    </w:p>
+    <w:p>
+      <w:pPr>
+        <w:spacing w:after="120"/>
+        <w:jc w:val="center"/>
+        <w:rPr>
+          <w:rFonts w:ascii="Times New Roman" w:hAnsi="Times New Roman" w:cs="Times New Roman"/>
+        </w:rPr>
+      </w:pPr>
+      <w:r>
+        <w:rPr>
+          <w:rFonts w:ascii="Times New Roman" w:hAnsi="Times New Roman" w:cs="Times New Roman"/>
+          <w:noProof/>
+        </w:rPr>
+        <w:drawing>
+          <wp:inline distT="0" distB="0" distL="0" distR="0">
+            <wp:extent cx="1600469" cy="2390775"/>
+            <wp:effectExtent l="19050" t="0" r="0" b="0"/>
+            <wp:docPr id="2" name="Picture 2" descr="C:\Users\Haris\Desktop\ETF V Godina\DRAOS2\Zadaće\Zadaća 2\1 - Login.png"/>
+            <wp:cNvGraphicFramePr>
+              <a:graphicFrameLocks xmlns:a="http://schemas.openxmlformats.org/drawingml/2006/main" noChangeAspect="1"/>
+            </wp:cNvGraphicFramePr>
+            <a:graphic xmlns:a="http://schemas.openxmlformats.org/drawingml/2006/main">
+              <a:graphicData uri="http://schemas.openxmlformats.org/drawingml/2006/picture">
+                <pic:pic xmlns:pic="http://schemas.openxmlformats.org/drawingml/2006/picture">
+                  <pic:nvPicPr>
+                    <pic:cNvPr id="0" name="Picture 2" descr="C:\Users\Haris\Desktop\ETF V Godina\DRAOS2\Zadaće\Zadaća 2\1 - Login.png"/>
+                    <pic:cNvPicPr>
+                      <a:picLocks noChangeAspect="1" noChangeArrowheads="1"/>
+                    </pic:cNvPicPr>
+                  </pic:nvPicPr>
+                  <pic:blipFill>
+                    <a:blip r:embed="rId6" cstate="print"/>
+                    <a:srcRect/>
+                    <a:stretch>
+                      <a:fillRect/>
+                    </a:stretch>
+                  </pic:blipFill>
+                  <pic:spPr bwMode="auto">
+                    <a:xfrm>
+                      <a:off x="0" y="0"/>
+                      <a:ext cx="1600536" cy="2390875"/>
+                    </a:xfrm>
+                    <a:prstGeom prst="rect">
+                      <a:avLst/>
+                    </a:prstGeom>
+                    <a:noFill/>
+                    <a:ln w="9525">
+                      <a:noFill/>
+                      <a:miter lim="800000"/>
+                      <a:headEnd/>
+                      <a:tailEnd/>
+                    </a:ln>
+                  </pic:spPr>
+                </pic:pic>
+              </a:graphicData>
+            </a:graphic>
+          </wp:inline>
+        </w:drawing>
+      </w:r>
+      <w:r>
+        <w:rPr>
+          <w:rFonts w:ascii="Times New Roman" w:hAnsi="Times New Roman" w:cs="Times New Roman"/>
+          <w:noProof/>
+        </w:rPr>
+        <w:drawing>
+          <wp:inline distT="0" distB="0" distL="0" distR="0">
+            <wp:extent cx="1600200" cy="2396320"/>
+            <wp:effectExtent l="19050" t="0" r="0" b="0"/>
+            <wp:docPr id="3" name="Picture 3" descr="C:\Users\Haris\Desktop\ETF V Godina\DRAOS2\Zadaće\Zadaća 2\2 - Početna.png"/>
+            <wp:cNvGraphicFramePr>
+              <a:graphicFrameLocks xmlns:a="http://schemas.openxmlformats.org/drawingml/2006/main" noChangeAspect="1"/>
+            </wp:cNvGraphicFramePr>
+            <a:graphic xmlns:a="http://schemas.openxmlformats.org/drawingml/2006/main">
+              <a:graphicData uri="http://schemas.openxmlformats.org/drawingml/2006/picture">
+                <pic:pic xmlns:pic="http://schemas.openxmlformats.org/drawingml/2006/picture">
+                  <pic:nvPicPr>
+                    <pic:cNvPr id="0" name="Picture 3" descr="C:\Users\Haris\Desktop\ETF V Godina\DRAOS2\Zadaće\Zadaća 2\2 - Početna.png"/>
+                    <pic:cNvPicPr>
+                      <a:picLocks noChangeAspect="1" noChangeArrowheads="1"/>
+                    </pic:cNvPicPr>
+                  </pic:nvPicPr>
+                  <pic:blipFill>
+                    <a:blip r:embed="rId7" cstate="print"/>
+                    <a:srcRect/>
+                    <a:stretch>
+                      <a:fillRect/>
+                    </a:stretch>
+                  </pic:blipFill>
+                  <pic:spPr bwMode="auto">
+                    <a:xfrm>
+                      <a:off x="0" y="0"/>
+                      <a:ext cx="1600211" cy="2396337"/>
+                    </a:xfrm>
+                    <a:prstGeom prst="rect">
+                      <a:avLst/>
+                    </a:prstGeom>
+                    <a:noFill/>
+                    <a:ln w="9525">
+                      <a:noFill/>
+                      <a:miter lim="800000"/>
+                      <a:headEnd/>
+                      <a:tailEnd/>
+                    </a:ln>
+                  </pic:spPr>
+                </pic:pic>
+              </a:graphicData>
+            </a:graphic>
+          </wp:inline>
+        </w:drawing>
+      </w:r>
+      <w:r>
+        <w:rPr>
+          <w:rFonts w:ascii="Times New Roman" w:hAnsi="Times New Roman" w:cs="Times New Roman"/>
+          <w:noProof/>
+        </w:rPr>
+        <w:drawing>
+          <wp:inline distT="0" distB="0" distL="0" distR="0">
+            <wp:extent cx="1590675" cy="2389618"/>
+            <wp:effectExtent l="19050" t="0" r="9525" b="0"/>
+            <wp:docPr id="4" name="Picture 4" descr="C:\Users\Haris\Desktop\ETF V Godina\DRAOS2\Zadaće\Zadaća 2\3 - Odabir Lekcije.png"/>
+            <wp:cNvGraphicFramePr>
+              <a:graphicFrameLocks xmlns:a="http://schemas.openxmlformats.org/drawingml/2006/main" noChangeAspect="1"/>
+            </wp:cNvGraphicFramePr>
+            <a:graphic xmlns:a="http://schemas.openxmlformats.org/drawingml/2006/main">
+              <a:graphicData uri="http://schemas.openxmlformats.org/drawingml/2006/picture">
+                <pic:pic xmlns:pic="http://schemas.openxmlformats.org/drawingml/2006/picture">
+                  <pic:nvPicPr>
+                    <pic:cNvPr id="0" name="Picture 4" descr="C:\Users\Haris\Desktop\ETF V Godina\DRAOS2\Zadaće\Zadaća 2\3 - Odabir Lekcije.png"/>
+                    <pic:cNvPicPr>
+                      <a:picLocks noChangeAspect="1" noChangeArrowheads="1"/>
+                    </pic:cNvPicPr>
+                  </pic:nvPicPr>
+                  <pic:blipFill>
+                    <a:blip r:embed="rId8" cstate="print"/>
+                    <a:srcRect/>
+                    <a:stretch>
+                      <a:fillRect/>
+                    </a:stretch>
+                  </pic:blipFill>
+                  <pic:spPr bwMode="auto">
+                    <a:xfrm>
+                      <a:off x="0" y="0"/>
+                      <a:ext cx="1596134" cy="2397819"/>
+                    </a:xfrm>
+                    <a:prstGeom prst="rect">
+                      <a:avLst/>
+                    </a:prstGeom>
+                    <a:noFill/>
+                    <a:ln w="9525">
+                      <a:noFill/>
+                      <a:miter lim="800000"/>
+                      <a:headEnd/>
+                      <a:tailEnd/>
+                    </a:ln>
+                  </pic:spPr>
+                </pic:pic>
+              </a:graphicData>
+            </a:graphic>
+          </wp:inline>
+        </w:drawing>
+      </w:r>
+    </w:p>
+    <w:p>
+      <w:pPr>
+        <w:spacing w:after="120"/>
+        <w:jc w:val="center"/>
+        <w:rPr>
+          <w:rFonts w:ascii="Times New Roman" w:eastAsia="Times New Roman" w:hAnsi="Times New Roman" w:cs="Times New Roman"/>
+          <w:snapToGrid w:val="0"/>
+          <w:color w:val="000000"/>
+          <w:w w:val="0"/>
+          <w:sz w:val="0"/>
+          <w:szCs w:val="0"/>
+          <w:u w:color="000000"/>
+          <w:bdr w:val="none" w:sz="0" w:space="0" w:color="000000"/>
+          <w:shd w:val="clear" w:color="000000" w:fill="000000"/>
+          <w:lang/>
+        </w:rPr>
+      </w:pPr>
+      <w:r>
+        <w:rPr>
+          <w:rFonts w:ascii="Times New Roman" w:hAnsi="Times New Roman" w:cs="Times New Roman"/>
+          <w:noProof/>
+        </w:rPr>
+        <w:drawing>
+          <wp:inline distT="0" distB="0" distL="0" distR="0">
+            <wp:extent cx="1604180" cy="2400300"/>
+            <wp:effectExtent l="19050" t="0" r="0" b="0"/>
+            <wp:docPr id="5" name="Picture 5" descr="C:\Users\Haris\Desktop\ETF V Godina\DRAOS2\Zadaće\Zadaća 2\4 - Vocabulary Lecture.png"/>
+            <wp:cNvGraphicFramePr>
+              <a:graphicFrameLocks xmlns:a="http://schemas.openxmlformats.org/drawingml/2006/main" noChangeAspect="1"/>
+            </wp:cNvGraphicFramePr>
+            <a:graphic xmlns:a="http://schemas.openxmlformats.org/drawingml/2006/main">
+              <a:graphicData uri="http://schemas.openxmlformats.org/drawingml/2006/picture">
+                <pic:pic xmlns:pic="http://schemas.openxmlformats.org/drawingml/2006/picture">
+                  <pic:nvPicPr>
+                    <pic:cNvPr id="0" name="Picture 5" descr="C:\Users\Haris\Desktop\ETF V Godina\DRAOS2\Zadaće\Zadaća 2\4 - Vocabulary Lecture.png"/>
+                    <pic:cNvPicPr>
+                      <a:picLocks noChangeAspect="1" noChangeArrowheads="1"/>
+                    </pic:cNvPicPr>
+                  </pic:nvPicPr>
+                  <pic:blipFill>
+                    <a:blip r:embed="rId9" cstate="print"/>
+                    <a:srcRect/>
+                    <a:stretch>
+                      <a:fillRect/>
+                    </a:stretch>
+                  </pic:blipFill>
+                  <pic:spPr bwMode="auto">
+                    <a:xfrm>
+                      <a:off x="0" y="0"/>
+                      <a:ext cx="1607711" cy="2405583"/>
+                    </a:xfrm>
+                    <a:prstGeom prst="rect">
+                      <a:avLst/>
+                    </a:prstGeom>
+                    <a:noFill/>
+                    <a:ln w="9525">
+                      <a:noFill/>
+                      <a:miter lim="800000"/>
+                      <a:headEnd/>
+                      <a:tailEnd/>
+                    </a:ln>
+                  </pic:spPr>
+                </pic:pic>
+              </a:graphicData>
+            </a:graphic>
+          </wp:inline>
+        </w:drawing>
+      </w:r>
+      <w:r>
+        <w:rPr>
+          <w:rStyle w:val="Normal"/>
+          <w:rFonts w:ascii="Times New Roman" w:eastAsia="Times New Roman" w:hAnsi="Times New Roman" w:cs="Times New Roman"/>
+          <w:snapToGrid w:val="0"/>
+          <w:color w:val="000000"/>
+          <w:w w:val="0"/>
+          <w:sz w:val="0"/>
+          <w:szCs w:val="0"/>
+          <w:u w:color="000000"/>
+          <w:bdr w:val="none" w:sz="0" w:space="0" w:color="000000"/>
+          <w:shd w:val="clear" w:color="000000" w:fill="000000"/>
+          <w:lang/>
+        </w:rPr>
+        <w:t xml:space="preserve"> </w:t>
+      </w:r>
+      <w:r>
+        <w:rPr>
+          <w:rFonts w:ascii="Times New Roman" w:hAnsi="Times New Roman" w:cs="Times New Roman"/>
+          <w:noProof/>
+        </w:rPr>
+        <w:drawing>
+          <wp:inline distT="0" distB="0" distL="0" distR="0">
+            <wp:extent cx="1600200" cy="2398315"/>
+            <wp:effectExtent l="19050" t="0" r="0" b="0"/>
+            <wp:docPr id="6" name="Picture 6" descr="C:\Users\Haris\Desktop\ETF V Godina\DRAOS2\Zadaće\Zadaća 2\5 - Vocabulary Test.png"/>
+            <wp:cNvGraphicFramePr>
+              <a:graphicFrameLocks xmlns:a="http://schemas.openxmlformats.org/drawingml/2006/main" noChangeAspect="1"/>
+            </wp:cNvGraphicFramePr>
+            <a:graphic xmlns:a="http://schemas.openxmlformats.org/drawingml/2006/main">
+              <a:graphicData uri="http://schemas.openxmlformats.org/drawingml/2006/picture">
+                <pic:pic xmlns:pic="http://schemas.openxmlformats.org/drawingml/2006/picture">
+                  <pic:nvPicPr>
+                    <pic:cNvPr id="0" name="Picture 6" descr="C:\Users\Haris\Desktop\ETF V Godina\DRAOS2\Zadaće\Zadaća 2\5 - Vocabulary Test.png"/>
+                    <pic:cNvPicPr>
+                      <a:picLocks noChangeAspect="1" noChangeArrowheads="1"/>
+                    </pic:cNvPicPr>
+                  </pic:nvPicPr>
+                  <pic:blipFill>
+                    <a:blip r:embed="rId10" cstate="print"/>
+                    <a:srcRect/>
+                    <a:stretch>
+                      <a:fillRect/>
+                    </a:stretch>
+                  </pic:blipFill>
+                  <pic:spPr bwMode="auto">
+                    <a:xfrm>
+                      <a:off x="0" y="0"/>
+                      <a:ext cx="1606588" cy="2407889"/>
+                    </a:xfrm>
+                    <a:prstGeom prst="rect">
+                      <a:avLst/>
+                    </a:prstGeom>
+                    <a:noFill/>
+                    <a:ln w="9525">
+                      <a:noFill/>
+                      <a:miter lim="800000"/>
+                      <a:headEnd/>
+                      <a:tailEnd/>
+                    </a:ln>
+                  </pic:spPr>
+                </pic:pic>
+              </a:graphicData>
+            </a:graphic>
+          </wp:inline>
+        </w:drawing>
+      </w:r>
+      <w:r>
+        <w:rPr>
+          <w:rFonts w:ascii="Times New Roman" w:hAnsi="Times New Roman" w:cs="Times New Roman"/>
+          <w:noProof/>
+        </w:rPr>
+        <w:drawing>
+          <wp:inline distT="0" distB="0" distL="0" distR="0">
+            <wp:extent cx="1599128" cy="2400300"/>
+            <wp:effectExtent l="19050" t="0" r="1072" b="0"/>
+            <wp:docPr id="8" name="Picture 8" descr="C:\Users\Haris\Desktop\ETF V Godina\DRAOS2\Zadaće\Zadaća 2\6 - Grammar Lecture.png"/>
+            <wp:cNvGraphicFramePr>
+              <a:graphicFrameLocks xmlns:a="http://schemas.openxmlformats.org/drawingml/2006/main" noChangeAspect="1"/>
+            </wp:cNvGraphicFramePr>
+            <a:graphic xmlns:a="http://schemas.openxmlformats.org/drawingml/2006/main">
+              <a:graphicData uri="http://schemas.openxmlformats.org/drawingml/2006/picture">
+                <pic:pic xmlns:pic="http://schemas.openxmlformats.org/drawingml/2006/picture">
+                  <pic:nvPicPr>
+                    <pic:cNvPr id="0" name="Picture 8" descr="C:\Users\Haris\Desktop\ETF V Godina\DRAOS2\Zadaće\Zadaća 2\6 - Grammar Lecture.png"/>
+                    <pic:cNvPicPr>
+                      <a:picLocks noChangeAspect="1" noChangeArrowheads="1"/>
+                    </pic:cNvPicPr>
+                  </pic:nvPicPr>
+                  <pic:blipFill>
+                    <a:blip r:embed="rId11" cstate="print"/>
+                    <a:srcRect/>
+                    <a:stretch>
+                      <a:fillRect/>
+                    </a:stretch>
+                  </pic:blipFill>
+                  <pic:spPr bwMode="auto">
+                    <a:xfrm>
+                      <a:off x="0" y="0"/>
+                      <a:ext cx="1600277" cy="2402024"/>
+                    </a:xfrm>
+                    <a:prstGeom prst="rect">
+                      <a:avLst/>
+                    </a:prstGeom>
+                    <a:noFill/>
+                    <a:ln w="9525">
+                      <a:noFill/>
+                      <a:miter lim="800000"/>
+                      <a:headEnd/>
+                      <a:tailEnd/>
+                    </a:ln>
+                  </pic:spPr>
+                </pic:pic>
+              </a:graphicData>
+            </a:graphic>
+          </wp:inline>
+        </w:drawing>
+      </w:r>
+    </w:p>
+    <w:p>
+      <w:pPr>
+        <w:spacing w:after="120"/>
+        <w:jc w:val="center"/>
+        <w:rPr>
+          <w:rFonts w:ascii="Times New Roman" w:hAnsi="Times New Roman" w:cs="Times New Roman"/>
+        </w:rPr>
+      </w:pPr>
+      <w:r>
+        <w:rPr>
+          <w:rFonts w:ascii="Times New Roman" w:hAnsi="Times New Roman" w:cs="Times New Roman"/>
+          <w:noProof/>
+        </w:rPr>
+        <w:drawing>
+          <wp:inline distT="0" distB="0" distL="0" distR="0">
+            <wp:extent cx="1610547" cy="2390775"/>
+            <wp:effectExtent l="19050" t="0" r="8703" b="0"/>
+            <wp:docPr id="9" name="Picture 9" descr="C:\Users\Haris\Desktop\ETF V Godina\DRAOS2\Zadaće\Zadaća 2\7 - Grammar Test.png"/>
+            <wp:cNvGraphicFramePr>
+              <a:graphicFrameLocks xmlns:a="http://schemas.openxmlformats.org/drawingml/2006/main" noChangeAspect="1"/>
+            </wp:cNvGraphicFramePr>
+            <a:graphic xmlns:a="http://schemas.openxmlformats.org/drawingml/2006/main">
+              <a:graphicData uri="http://schemas.openxmlformats.org/drawingml/2006/picture">
+                <pic:pic xmlns:pic="http://schemas.openxmlformats.org/drawingml/2006/picture">
+                  <pic:nvPicPr>
+                    <pic:cNvPr id="0" name="Picture 9" descr="C:\Users\Haris\Desktop\ETF V Godina\DRAOS2\Zadaće\Zadaća 2\7 - Grammar Test.png"/>
+                    <pic:cNvPicPr>
+                      <a:picLocks noChangeAspect="1" noChangeArrowheads="1"/>
+                    </pic:cNvPicPr>
+                  </pic:nvPicPr>
+                  <pic:blipFill>
+                    <a:blip r:embed="rId12" cstate="print"/>
+                    <a:srcRect/>
+                    <a:stretch>
+                      <a:fillRect/>
+                    </a:stretch>
+                  </pic:blipFill>
+                  <pic:spPr bwMode="auto">
+                    <a:xfrm>
+                      <a:off x="0" y="0"/>
+                      <a:ext cx="1610547" cy="2390775"/>
+                    </a:xfrm>
+                    <a:prstGeom prst="rect">
+                      <a:avLst/>
+                    </a:prstGeom>
+                    <a:noFill/>
+                    <a:ln w="9525">
+                      <a:noFill/>
+                      <a:miter lim="800000"/>
+                      <a:headEnd/>
+                      <a:tailEnd/>
+                    </a:ln>
+                  </pic:spPr>
+                </pic:pic>
+              </a:graphicData>
+            </a:graphic>
+          </wp:inline>
+        </w:drawing>
+      </w:r>
+      <w:r>
+        <w:rPr>
+          <w:rFonts w:ascii="Times New Roman" w:hAnsi="Times New Roman" w:cs="Times New Roman"/>
+          <w:noProof/>
+        </w:rPr>
+        <w:drawing>
+          <wp:inline distT="0" distB="0" distL="0" distR="0">
+            <wp:extent cx="1600200" cy="2384865"/>
+            <wp:effectExtent l="19050" t="0" r="0" b="0"/>
+            <wp:docPr id="10" name="Picture 10" descr="C:\Users\Haris\Desktop\ETF V Godina\DRAOS2\Zadaće\Zadaća 2\8 - Writing Lecture.png"/>
+            <wp:cNvGraphicFramePr>
+              <a:graphicFrameLocks xmlns:a="http://schemas.openxmlformats.org/drawingml/2006/main" noChangeAspect="1"/>
+            </wp:cNvGraphicFramePr>
+            <a:graphic xmlns:a="http://schemas.openxmlformats.org/drawingml/2006/main">
+              <a:graphicData uri="http://schemas.openxmlformats.org/drawingml/2006/picture">
+                <pic:pic xmlns:pic="http://schemas.openxmlformats.org/drawingml/2006/picture">
+                  <pic:nvPicPr>
+                    <pic:cNvPr id="0" name="Picture 10" descr="C:\Users\Haris\Desktop\ETF V Godina\DRAOS2\Zadaće\Zadaća 2\8 - Writing Lecture.png"/>
+                    <pic:cNvPicPr>
+                      <a:picLocks noChangeAspect="1" noChangeArrowheads="1"/>
+                    </pic:cNvPicPr>
+                  </pic:nvPicPr>
+                  <pic:blipFill>
+                    <a:blip r:embed="rId13" cstate="print"/>
+                    <a:srcRect/>
+                    <a:stretch>
+                      <a:fillRect/>
+                    </a:stretch>
+                  </pic:blipFill>
+                  <pic:spPr bwMode="auto">
+                    <a:xfrm>
+                      <a:off x="0" y="0"/>
+                      <a:ext cx="1618634" cy="2412338"/>
+                    </a:xfrm>
+                    <a:prstGeom prst="rect">
+                      <a:avLst/>
+                    </a:prstGeom>
+                    <a:noFill/>
+                    <a:ln w="9525">
+                      <a:noFill/>
+                      <a:miter lim="800000"/>
+                      <a:headEnd/>
+                      <a:tailEnd/>
+                    </a:ln>
+                  </pic:spPr>
+                </pic:pic>
+              </a:graphicData>
+            </a:graphic>
+          </wp:inline>
+        </w:drawing>
+      </w:r>
+      <w:r>
+        <w:rPr>
+          <w:rFonts w:ascii="Times New Roman" w:hAnsi="Times New Roman" w:cs="Times New Roman"/>
+          <w:noProof/>
+        </w:rPr>
+        <w:drawing>
+          <wp:inline distT="0" distB="0" distL="0" distR="0">
+            <wp:extent cx="1600200" cy="2392379"/>
+            <wp:effectExtent l="19050" t="0" r="0" b="0"/>
+            <wp:docPr id="12" name="Picture 12" descr="C:\Users\Haris\Desktop\ETF V Godina\DRAOS2\Zadaće\Zadaća 2\9 - Writing Test.png"/>
+            <wp:cNvGraphicFramePr>
+              <a:graphicFrameLocks xmlns:a="http://schemas.openxmlformats.org/drawingml/2006/main" noChangeAspect="1"/>
+            </wp:cNvGraphicFramePr>
+            <a:graphic xmlns:a="http://schemas.openxmlformats.org/drawingml/2006/main">
+              <a:graphicData uri="http://schemas.openxmlformats.org/drawingml/2006/picture">
+                <pic:pic xmlns:pic="http://schemas.openxmlformats.org/drawingml/2006/picture">
+                  <pic:nvPicPr>
+                    <pic:cNvPr id="0" name="Picture 12" descr="C:\Users\Haris\Desktop\ETF V Godina\DRAOS2\Zadaće\Zadaća 2\9 - Writing Test.png"/>
+                    <pic:cNvPicPr>
+                      <a:picLocks noChangeAspect="1" noChangeArrowheads="1"/>
+                    </pic:cNvPicPr>
+                  </pic:nvPicPr>
+                  <pic:blipFill>
+                    <a:blip r:embed="rId14" cstate="print"/>
+                    <a:srcRect/>
+                    <a:stretch>
+                      <a:fillRect/>
+                    </a:stretch>
+                  </pic:blipFill>
+                  <pic:spPr bwMode="auto">
+                    <a:xfrm>
+                      <a:off x="0" y="0"/>
+                      <a:ext cx="1600200" cy="2392379"/>
+                    </a:xfrm>
+                    <a:prstGeom prst="rect">
+                      <a:avLst/>
+                    </a:prstGeom>
+                    <a:noFill/>
+                    <a:ln w="9525">
+                      <a:noFill/>
+                      <a:miter lim="800000"/>
+                      <a:headEnd/>
+                      <a:tailEnd/>
+                    </a:ln>
+                  </pic:spPr>
+                </pic:pic>
+              </a:graphicData>
+            </a:graphic>
+          </wp:inline>
+        </w:drawing>
+      </w:r>
+    </w:p>
+    <w:p>
+      <w:pPr>
+        <w:spacing w:after="0"/>
+        <w:jc w:val="center"/>
+        <w:rPr>
+          <w:rFonts w:ascii="Times New Roman" w:hAnsi="Times New Roman" w:cs="Times New Roman"/>
+        </w:rPr>
       </w:pPr>
       <w:r>
         <w:rPr>
           <w:rFonts w:ascii="Times New Roman" w:hAnsi="Times New Roman" w:cs="Times New Roman"/>
           <w:b/>
         </w:rPr>
-        <w:t>5. Izrada prototipa</w:t>
-      </w:r>
+        <w:t>Slika x.x</w:t>
+      </w:r>
+      <w:r>
+        <w:rPr>
+          <w:rFonts w:ascii="Times New Roman" w:hAnsi="Times New Roman" w:cs="Times New Roman"/>
+        </w:rPr>
+        <w:t xml:space="preserve"> – Izgled inicijalnog prototipa mobilne aplikacije za učenje japanskog jezika</w:t>
+      </w:r>
+    </w:p>
+    <w:p>
+      <w:pPr>
+        <w:spacing w:after="0"/>
+        <w:jc w:val="both"/>
+        <w:rPr>
+          <w:rFonts w:ascii="Times New Roman" w:hAnsi="Times New Roman" w:cs="Times New Roman"/>
+        </w:rPr>
+      </w:pPr>
+    </w:p>
+    <w:p>
+      <w:pPr>
+        <w:spacing w:after="0"/>
+        <w:jc w:val="both"/>
+        <w:rPr>
+          <w:rFonts w:ascii="Times New Roman" w:hAnsi="Times New Roman" w:cs="Times New Roman"/>
+        </w:rPr>
+      </w:pPr>
     </w:p>
     <w:p>
       <w:pPr>
@@ -729,68 +2127,6 @@
         <w:jc w:val="both"/>
         <w:rPr>
           <w:rFonts w:ascii="Times New Roman" w:hAnsi="Times New Roman" w:cs="Times New Roman"/>
-        </w:rPr>
-      </w:pPr>
-      <w:r>
-        <w:rPr>
-          <w:rFonts w:ascii="Times New Roman" w:hAnsi="Times New Roman" w:cs="Times New Roman"/>
-        </w:rPr>
-        <w:t>Pitanja na koja trebate odgovoriti</w:t>
-      </w:r>
-      <w:r>
-        <w:rPr>
-          <w:rFonts w:ascii="Times New Roman" w:hAnsi="Times New Roman" w:cs="Times New Roman"/>
-        </w:rPr>
-        <w:t xml:space="preserve"> :</w:t>
-      </w:r>
-    </w:p>
-    <w:p>
-      <w:pPr>
-        <w:pStyle w:val="ListParagraph"/>
-        <w:numPr>
-          <w:ilvl w:val="0"/>
-          <w:numId w:val="15"/>
-        </w:numPr>
-        <w:spacing w:after="0"/>
-        <w:jc w:val="both"/>
-        <w:rPr>
-          <w:rFonts w:ascii="Times New Roman" w:hAnsi="Times New Roman" w:cs="Times New Roman"/>
-        </w:rPr>
-      </w:pPr>
-      <w:r>
-        <w:rPr>
-          <w:rFonts w:ascii="Times New Roman" w:hAnsi="Times New Roman" w:cs="Times New Roman"/>
-        </w:rPr>
-        <w:t>Navedite koji pristupi izrade prototipa najviše o dgovaraju vašem radu i pa ste vi to primjenjivali ili bi bilo korisno da se primijeni pri razvoju realne aplikacije.</w:t>
-      </w:r>
-      <w:r>
-        <w:rPr>
-          <w:rFonts w:ascii="Times New Roman" w:hAnsi="Times New Roman" w:cs="Times New Roman"/>
-        </w:rPr>
-        <w:t xml:space="preserve"> </w:t>
-      </w:r>
-      <w:r>
-        <w:rPr>
-          <w:rFonts w:ascii="Times New Roman" w:hAnsi="Times New Roman" w:cs="Times New Roman"/>
-        </w:rPr>
-        <w:t>&lt; *** PITANJE PROŠIRENO ***&gt;</w:t>
-      </w:r>
-    </w:p>
-    <w:p>
-      <w:pPr>
-        <w:spacing w:after="0"/>
-        <w:jc w:val="both"/>
-        <w:rPr>
-          <w:rFonts w:ascii="Times New Roman" w:hAnsi="Times New Roman" w:cs="Times New Roman"/>
-        </w:rPr>
-      </w:pPr>
-    </w:p>
-    <w:p>
-      <w:pPr>
-        <w:spacing w:after="120"/>
-        <w:jc w:val="both"/>
-        <w:rPr>
-          <w:rFonts w:ascii="Times New Roman" w:hAnsi="Times New Roman" w:cs="Times New Roman"/>
           <w:b/>
         </w:rPr>
       </w:pPr>
@@ -799,6 +2135,7 @@
           <w:rFonts w:ascii="Times New Roman" w:hAnsi="Times New Roman" w:cs="Times New Roman"/>
           <w:b/>
         </w:rPr>
+        <w:lastRenderedPageBreak/>
         <w:t>6. Projektni uzorci</w:t>
       </w:r>
     </w:p>
@@ -3028,6 +4365,36 @@
       <w:ind w:left="720"/>
       <w:contextualSpacing/>
     </w:pPr>
+  </w:style>
+  <w:style w:type="paragraph" w:styleId="BalloonText">
+    <w:name w:val="Balloon Text"/>
+    <w:basedOn w:val="Normal"/>
+    <w:link w:val="BalloonTextChar"/>
+    <w:uiPriority w:val="99"/>
+    <w:semiHidden/>
+    <w:unhideWhenUsed/>
+    <w:rsid w:val="00174320"/>
+    <w:pPr>
+      <w:spacing w:after="0" w:line="240" w:lineRule="auto"/>
+    </w:pPr>
+    <w:rPr>
+      <w:rFonts w:ascii="Tahoma" w:hAnsi="Tahoma" w:cs="Tahoma"/>
+      <w:sz w:val="16"/>
+      <w:szCs w:val="16"/>
+    </w:rPr>
+  </w:style>
+  <w:style w:type="character" w:customStyle="1" w:styleId="BalloonTextChar">
+    <w:name w:val="Balloon Text Char"/>
+    <w:basedOn w:val="DefaultParagraphFont"/>
+    <w:link w:val="BalloonText"/>
+    <w:uiPriority w:val="99"/>
+    <w:semiHidden/>
+    <w:rsid w:val="00174320"/>
+    <w:rPr>
+      <w:rFonts w:ascii="Tahoma" w:hAnsi="Tahoma" w:cs="Tahoma"/>
+      <w:sz w:val="16"/>
+      <w:szCs w:val="16"/>
+    </w:rPr>
   </w:style>
 </w:styles>
 </file>

</xml_diff>

<commit_message>
Svi testovi rade, i imaju u bazi unesneih podataka bar za 2 nivoa
Svi testovi rade, i imaju u bazi unesneih podataka bar za 2 nivoa
</commit_message>
<xml_diff>
--- a/DRAOS 2 - Finalni Izvještaj.docx
+++ b/DRAOS 2 - Finalni Izvještaj.docx
@@ -276,25 +276,15 @@
         <w:jc w:val="both"/>
         <w:rPr>
           <w:rFonts w:ascii="Times New Roman" w:hAnsi="Times New Roman" w:cs="Times New Roman"/>
-        </w:rPr>
-      </w:pPr>
-      <w:r>
-        <w:rPr>
-          <w:rFonts w:ascii="Times New Roman" w:hAnsi="Times New Roman" w:cs="Times New Roman"/>
-        </w:rPr>
-        <w:t>Pitanja na koja trebate odgovoriti</w:t>
-      </w:r>
-      <w:r>
-        <w:rPr>
-          <w:rFonts w:ascii="Times New Roman" w:hAnsi="Times New Roman" w:cs="Times New Roman"/>
-        </w:rPr>
-        <w:t xml:space="preserve"> </w:t>
-      </w:r>
-      <w:r>
-        <w:rPr>
-          <w:rFonts w:ascii="Times New Roman" w:hAnsi="Times New Roman" w:cs="Times New Roman"/>
-        </w:rPr>
-        <w:t>:</w:t>
+          <w:i/>
+        </w:rPr>
+      </w:pPr>
+      <w:r>
+        <w:rPr>
+          <w:rFonts w:ascii="Times New Roman" w:hAnsi="Times New Roman" w:cs="Times New Roman"/>
+          <w:i/>
+        </w:rPr>
+        <w:t>Pitanja na koja trebate odgovoriti :</w:t>
       </w:r>
     </w:p>
     <w:p>
@@ -308,13 +298,29 @@
         <w:jc w:val="both"/>
         <w:rPr>
           <w:rFonts w:ascii="Times New Roman" w:hAnsi="Times New Roman" w:cs="Times New Roman"/>
-        </w:rPr>
-      </w:pPr>
-      <w:r>
-        <w:rPr>
-          <w:rFonts w:ascii="Times New Roman" w:hAnsi="Times New Roman" w:cs="Times New Roman"/>
-        </w:rPr>
-        <w:t>Koje probleme rješava dizajn interakcije?</w:t>
+          <w:i/>
+        </w:rPr>
+      </w:pPr>
+      <w:r>
+        <w:rPr>
+          <w:rFonts w:ascii="Times New Roman" w:hAnsi="Times New Roman" w:cs="Times New Roman"/>
+          <w:i/>
+        </w:rPr>
+        <w:t>Koje probleme r</w:t>
+      </w:r>
+      <w:r>
+        <w:rPr>
+          <w:rFonts w:ascii="Times New Roman" w:hAnsi="Times New Roman" w:cs="Times New Roman"/>
+          <w:i/>
+        </w:rPr>
+        <w:t>i</w:t>
+      </w:r>
+      <w:r>
+        <w:rPr>
+          <w:rFonts w:ascii="Times New Roman" w:hAnsi="Times New Roman" w:cs="Times New Roman"/>
+          <w:i/>
+        </w:rPr>
+        <w:t>ješava dizajn interakcije?</w:t>
       </w:r>
     </w:p>
     <w:p>
@@ -328,11 +334,13 @@
         <w:jc w:val="both"/>
         <w:rPr>
           <w:rFonts w:ascii="Times New Roman" w:hAnsi="Times New Roman" w:cs="Times New Roman"/>
-        </w:rPr>
-      </w:pPr>
-      <w:r>
-        <w:rPr>
-          <w:rFonts w:ascii="Times New Roman" w:hAnsi="Times New Roman" w:cs="Times New Roman"/>
+          <w:i/>
+        </w:rPr>
+      </w:pPr>
+      <w:r>
+        <w:rPr>
+          <w:rFonts w:ascii="Times New Roman" w:hAnsi="Times New Roman" w:cs="Times New Roman"/>
+          <w:i/>
         </w:rPr>
         <w:t>Navedite analizu potreba, iskustava i sposobnosti vašeg potencijalnog korisnika. Navedite (ukratko) analizu aktivnosti koje treba podržati.</w:t>
       </w:r>
@@ -348,13 +356,29 @@
         <w:jc w:val="both"/>
         <w:rPr>
           <w:rFonts w:ascii="Times New Roman" w:hAnsi="Times New Roman" w:cs="Times New Roman"/>
-        </w:rPr>
-      </w:pPr>
-      <w:r>
-        <w:rPr>
-          <w:rFonts w:ascii="Times New Roman" w:hAnsi="Times New Roman" w:cs="Times New Roman"/>
-        </w:rPr>
-        <w:t>Navedite analizu uslova korištenja ure đaja/softvera.</w:t>
+          <w:i/>
+        </w:rPr>
+      </w:pPr>
+      <w:r>
+        <w:rPr>
+          <w:rFonts w:ascii="Times New Roman" w:hAnsi="Times New Roman" w:cs="Times New Roman"/>
+          <w:i/>
+        </w:rPr>
+        <w:t>Navedit</w:t>
+      </w:r>
+      <w:r>
+        <w:rPr>
+          <w:rFonts w:ascii="Times New Roman" w:hAnsi="Times New Roman" w:cs="Times New Roman"/>
+          <w:i/>
+        </w:rPr>
+        <w:t>e analizu uslova korištenja ure</w:t>
+      </w:r>
+      <w:r>
+        <w:rPr>
+          <w:rFonts w:ascii="Times New Roman" w:hAnsi="Times New Roman" w:cs="Times New Roman"/>
+          <w:i/>
+        </w:rPr>
+        <w:t>đaja/softvera.</w:t>
       </w:r>
     </w:p>
     <w:p>
@@ -368,26 +392,242 @@
         <w:jc w:val="both"/>
         <w:rPr>
           <w:rFonts w:ascii="Times New Roman" w:hAnsi="Times New Roman" w:cs="Times New Roman"/>
-        </w:rPr>
-      </w:pPr>
-      <w:r>
-        <w:rPr>
-          <w:rFonts w:ascii="Times New Roman" w:hAnsi="Times New Roman" w:cs="Times New Roman"/>
-        </w:rPr>
-        <w:t>Navedite primjere primjene principa dizajna interakcije: vidljivo, logično, konzistentno,</w:t>
-      </w:r>
-      <w:r>
-        <w:rPr>
-          <w:rFonts w:ascii="Times New Roman" w:hAnsi="Times New Roman" w:cs="Times New Roman"/>
-        </w:rPr>
-        <w:t xml:space="preserve"> </w:t>
-      </w:r>
-      <w:r>
-        <w:rPr>
-          <w:rFonts w:ascii="Times New Roman" w:hAnsi="Times New Roman" w:cs="Times New Roman"/>
-        </w:rPr>
-        <w:t>odgovara namjeni, sa povratnim informacijama, sa mudrim ograničenjima.</w:t>
-      </w:r>
+          <w:i/>
+        </w:rPr>
+      </w:pPr>
+      <w:r>
+        <w:rPr>
+          <w:rFonts w:ascii="Times New Roman" w:hAnsi="Times New Roman" w:cs="Times New Roman"/>
+          <w:i/>
+        </w:rPr>
+        <w:t>Navedite primjere primjene principa dizajna interakcije: vidljivo, logično, konzistentno, odgovara namjeni, sa povratnim informacijama, sa mudrim ograničenjima.</w:t>
+      </w:r>
+    </w:p>
+    <w:p>
+      <w:pPr>
+        <w:spacing w:after="0"/>
+        <w:jc w:val="both"/>
+        <w:rPr>
+          <w:rFonts w:ascii="Times New Roman" w:hAnsi="Times New Roman" w:cs="Times New Roman"/>
+        </w:rPr>
+      </w:pPr>
+    </w:p>
+    <w:p>
+      <w:pPr>
+        <w:spacing w:after="0"/>
+        <w:jc w:val="both"/>
+        <w:rPr>
+          <w:rFonts w:ascii="Times New Roman" w:hAnsi="Times New Roman" w:cs="Times New Roman"/>
+        </w:rPr>
+      </w:pPr>
+      <w:r>
+        <w:rPr>
+          <w:rFonts w:ascii="Times New Roman" w:hAnsi="Times New Roman" w:cs="Times New Roman"/>
+        </w:rPr>
+        <w:t>Kao što znamo, dizajn interakcije (</w:t>
+      </w:r>
+      <w:r>
+        <w:rPr>
+          <w:rFonts w:ascii="Times New Roman" w:hAnsi="Times New Roman" w:cs="Times New Roman"/>
+          <w:i/>
+        </w:rPr>
+        <w:t>eng. interaction design</w:t>
+      </w:r>
+      <w:r>
+        <w:rPr>
+          <w:rFonts w:ascii="Times New Roman" w:hAnsi="Times New Roman" w:cs="Times New Roman"/>
+        </w:rPr>
+        <w:t xml:space="preserve">) je proces koji je dio proizvodnje računara i računarski baziranih uređaja sa ciljem da se približi očekivanjima i iskustvima krajnjih korisnika i da se unaprijedi način na koji ljudi obavljaju svoje svakodnevne aktivnosti. Shodno tome da se u ovom slučaju radi  </w:t>
+      </w:r>
+    </w:p>
+    <w:p>
+      <w:pPr>
+        <w:spacing w:after="0"/>
+        <w:jc w:val="both"/>
+        <w:rPr>
+          <w:rFonts w:ascii="Times New Roman" w:hAnsi="Times New Roman" w:cs="Times New Roman"/>
+        </w:rPr>
+      </w:pPr>
+    </w:p>
+    <w:p>
+      <w:pPr>
+        <w:spacing w:after="0"/>
+        <w:jc w:val="both"/>
+        <w:rPr>
+          <w:rFonts w:ascii="Times New Roman" w:hAnsi="Times New Roman" w:cs="Times New Roman"/>
+        </w:rPr>
+      </w:pPr>
+    </w:p>
+    <w:p>
+      <w:pPr>
+        <w:spacing w:after="0"/>
+        <w:jc w:val="both"/>
+        <w:rPr>
+          <w:rFonts w:ascii="Times New Roman" w:hAnsi="Times New Roman" w:cs="Times New Roman"/>
+        </w:rPr>
+      </w:pPr>
+    </w:p>
+    <w:p>
+      <w:pPr>
+        <w:spacing w:after="0"/>
+        <w:jc w:val="both"/>
+        <w:rPr>
+          <w:rFonts w:ascii="Times New Roman" w:hAnsi="Times New Roman" w:cs="Times New Roman"/>
+        </w:rPr>
+      </w:pPr>
+    </w:p>
+    <w:p>
+      <w:pPr>
+        <w:spacing w:after="0"/>
+        <w:jc w:val="both"/>
+        <w:rPr>
+          <w:rFonts w:ascii="Times New Roman" w:hAnsi="Times New Roman" w:cs="Times New Roman"/>
+        </w:rPr>
+      </w:pPr>
+    </w:p>
+    <w:p>
+      <w:pPr>
+        <w:spacing w:after="0"/>
+        <w:jc w:val="both"/>
+        <w:rPr>
+          <w:rFonts w:ascii="Times New Roman" w:hAnsi="Times New Roman" w:cs="Times New Roman"/>
+        </w:rPr>
+      </w:pPr>
+    </w:p>
+    <w:p>
+      <w:pPr>
+        <w:spacing w:after="0"/>
+        <w:jc w:val="both"/>
+        <w:rPr>
+          <w:rFonts w:ascii="Times New Roman" w:hAnsi="Times New Roman" w:cs="Times New Roman"/>
+        </w:rPr>
+      </w:pPr>
+    </w:p>
+    <w:p>
+      <w:pPr>
+        <w:spacing w:after="0"/>
+        <w:jc w:val="both"/>
+        <w:rPr>
+          <w:rFonts w:ascii="Times New Roman" w:hAnsi="Times New Roman" w:cs="Times New Roman"/>
+        </w:rPr>
+      </w:pPr>
+    </w:p>
+    <w:p>
+      <w:pPr>
+        <w:spacing w:after="0"/>
+        <w:jc w:val="both"/>
+        <w:rPr>
+          <w:rFonts w:ascii="Times New Roman" w:hAnsi="Times New Roman" w:cs="Times New Roman"/>
+        </w:rPr>
+      </w:pPr>
+    </w:p>
+    <w:p>
+      <w:pPr>
+        <w:spacing w:after="0"/>
+        <w:jc w:val="both"/>
+        <w:rPr>
+          <w:rFonts w:ascii="Times New Roman" w:hAnsi="Times New Roman" w:cs="Times New Roman"/>
+        </w:rPr>
+      </w:pPr>
+    </w:p>
+    <w:p>
+      <w:pPr>
+        <w:spacing w:after="0"/>
+        <w:jc w:val="both"/>
+        <w:rPr>
+          <w:rFonts w:ascii="Times New Roman" w:hAnsi="Times New Roman" w:cs="Times New Roman"/>
+        </w:rPr>
+      </w:pPr>
+    </w:p>
+    <w:p>
+      <w:pPr>
+        <w:spacing w:after="0"/>
+        <w:jc w:val="both"/>
+        <w:rPr>
+          <w:rFonts w:ascii="Times New Roman" w:hAnsi="Times New Roman" w:cs="Times New Roman"/>
+        </w:rPr>
+      </w:pPr>
+    </w:p>
+    <w:p>
+      <w:pPr>
+        <w:spacing w:after="0"/>
+        <w:jc w:val="both"/>
+        <w:rPr>
+          <w:rFonts w:ascii="Times New Roman" w:hAnsi="Times New Roman" w:cs="Times New Roman"/>
+        </w:rPr>
+      </w:pPr>
+    </w:p>
+    <w:p>
+      <w:pPr>
+        <w:spacing w:after="0"/>
+        <w:jc w:val="both"/>
+        <w:rPr>
+          <w:rFonts w:ascii="Times New Roman" w:hAnsi="Times New Roman" w:cs="Times New Roman"/>
+        </w:rPr>
+      </w:pPr>
+    </w:p>
+    <w:p>
+      <w:pPr>
+        <w:spacing w:after="0"/>
+        <w:jc w:val="both"/>
+        <w:rPr>
+          <w:rFonts w:ascii="Times New Roman" w:hAnsi="Times New Roman" w:cs="Times New Roman"/>
+        </w:rPr>
+      </w:pPr>
+    </w:p>
+    <w:p>
+      <w:pPr>
+        <w:spacing w:after="0"/>
+        <w:jc w:val="both"/>
+        <w:rPr>
+          <w:rFonts w:ascii="Times New Roman" w:hAnsi="Times New Roman" w:cs="Times New Roman"/>
+        </w:rPr>
+      </w:pPr>
+    </w:p>
+    <w:p>
+      <w:pPr>
+        <w:spacing w:after="0"/>
+        <w:jc w:val="both"/>
+        <w:rPr>
+          <w:rFonts w:ascii="Times New Roman" w:hAnsi="Times New Roman" w:cs="Times New Roman"/>
+        </w:rPr>
+      </w:pPr>
+    </w:p>
+    <w:p>
+      <w:pPr>
+        <w:spacing w:after="0"/>
+        <w:jc w:val="both"/>
+        <w:rPr>
+          <w:rFonts w:ascii="Times New Roman" w:hAnsi="Times New Roman" w:cs="Times New Roman"/>
+        </w:rPr>
+      </w:pPr>
+    </w:p>
+    <w:p>
+      <w:pPr>
+        <w:spacing w:after="0"/>
+        <w:jc w:val="both"/>
+        <w:rPr>
+          <w:rFonts w:ascii="Times New Roman" w:hAnsi="Times New Roman" w:cs="Times New Roman"/>
+        </w:rPr>
+      </w:pPr>
+    </w:p>
+    <w:p>
+      <w:pPr>
+        <w:spacing w:after="0"/>
+        <w:jc w:val="both"/>
+        <w:rPr>
+          <w:rFonts w:ascii="Times New Roman" w:hAnsi="Times New Roman" w:cs="Times New Roman"/>
+        </w:rPr>
+      </w:pPr>
+    </w:p>
+    <w:p>
+      <w:pPr>
+        <w:spacing w:after="0"/>
+        <w:jc w:val="both"/>
+        <w:rPr>
+          <w:rFonts w:ascii="Times New Roman" w:hAnsi="Times New Roman" w:cs="Times New Roman"/>
+        </w:rPr>
+      </w:pPr>
     </w:p>
     <w:p>
       <w:pPr>
@@ -421,25 +661,15 @@
         <w:jc w:val="both"/>
         <w:rPr>
           <w:rFonts w:ascii="Times New Roman" w:hAnsi="Times New Roman" w:cs="Times New Roman"/>
-        </w:rPr>
-      </w:pPr>
-      <w:r>
-        <w:rPr>
-          <w:rFonts w:ascii="Times New Roman" w:hAnsi="Times New Roman" w:cs="Times New Roman"/>
-        </w:rPr>
-        <w:t>Pitanja na koja trebate odgovoriti</w:t>
-      </w:r>
-      <w:r>
-        <w:rPr>
-          <w:rFonts w:ascii="Times New Roman" w:hAnsi="Times New Roman" w:cs="Times New Roman"/>
-        </w:rPr>
-        <w:t xml:space="preserve"> </w:t>
-      </w:r>
-      <w:r>
-        <w:rPr>
-          <w:rFonts w:ascii="Times New Roman" w:hAnsi="Times New Roman" w:cs="Times New Roman"/>
-        </w:rPr>
-        <w:t>:</w:t>
+          <w:i/>
+        </w:rPr>
+      </w:pPr>
+      <w:r>
+        <w:rPr>
+          <w:rFonts w:ascii="Times New Roman" w:hAnsi="Times New Roman" w:cs="Times New Roman"/>
+          <w:i/>
+        </w:rPr>
+        <w:t>Pitanja na koja trebate odgovoriti :</w:t>
       </w:r>
     </w:p>
     <w:p>
@@ -453,13 +683,29 @@
         <w:jc w:val="both"/>
         <w:rPr>
           <w:rFonts w:ascii="Times New Roman" w:hAnsi="Times New Roman" w:cs="Times New Roman"/>
-        </w:rPr>
-      </w:pPr>
-      <w:r>
-        <w:rPr>
-          <w:rFonts w:ascii="Times New Roman" w:hAnsi="Times New Roman" w:cs="Times New Roman"/>
-        </w:rPr>
-        <w:t xml:space="preserve">Na koji način ste podržali lakše uo čavanje bitnih elemenata interfejsa? </w:t>
+          <w:i/>
+        </w:rPr>
+      </w:pPr>
+      <w:r>
+        <w:rPr>
+          <w:rFonts w:ascii="Times New Roman" w:hAnsi="Times New Roman" w:cs="Times New Roman"/>
+          <w:i/>
+        </w:rPr>
+        <w:t>Na k</w:t>
+      </w:r>
+      <w:r>
+        <w:rPr>
+          <w:rFonts w:ascii="Times New Roman" w:hAnsi="Times New Roman" w:cs="Times New Roman"/>
+          <w:i/>
+        </w:rPr>
+        <w:t>oji način ste podržali lakše uo</w:t>
+      </w:r>
+      <w:r>
+        <w:rPr>
+          <w:rFonts w:ascii="Times New Roman" w:hAnsi="Times New Roman" w:cs="Times New Roman"/>
+          <w:i/>
+        </w:rPr>
+        <w:t xml:space="preserve">čavanje bitnih elemenata interfejsa? </w:t>
       </w:r>
     </w:p>
     <w:p>
@@ -473,13 +719,29 @@
         <w:jc w:val="both"/>
         <w:rPr>
           <w:rFonts w:ascii="Times New Roman" w:hAnsi="Times New Roman" w:cs="Times New Roman"/>
-        </w:rPr>
-      </w:pPr>
-      <w:r>
-        <w:rPr>
-          <w:rFonts w:ascii="Times New Roman" w:hAnsi="Times New Roman" w:cs="Times New Roman"/>
-        </w:rPr>
-        <w:t xml:space="preserve">Da li ste u implementaciji vašeg rada vodili ra čuna o različitim tipovima korisnika i kako ste to podržali? &lt; *** NOVO PITANJE *** &gt; </w:t>
+          <w:i/>
+        </w:rPr>
+      </w:pPr>
+      <w:r>
+        <w:rPr>
+          <w:rFonts w:ascii="Times New Roman" w:hAnsi="Times New Roman" w:cs="Times New Roman"/>
+          <w:i/>
+        </w:rPr>
+        <w:t>Da li ste u impl</w:t>
+      </w:r>
+      <w:r>
+        <w:rPr>
+          <w:rFonts w:ascii="Times New Roman" w:hAnsi="Times New Roman" w:cs="Times New Roman"/>
+          <w:i/>
+        </w:rPr>
+        <w:t>ementaciji vašeg rada vodili ra</w:t>
+      </w:r>
+      <w:r>
+        <w:rPr>
+          <w:rFonts w:ascii="Times New Roman" w:hAnsi="Times New Roman" w:cs="Times New Roman"/>
+          <w:i/>
+        </w:rPr>
+        <w:t xml:space="preserve">čuna o različitim tipovima korisnika i kako ste to podržali? &lt; *** NOVO PITANJE *** &gt; </w:t>
       </w:r>
     </w:p>
     <w:p>
@@ -493,13 +755,43 @@
         <w:jc w:val="both"/>
         <w:rPr>
           <w:rFonts w:ascii="Times New Roman" w:hAnsi="Times New Roman" w:cs="Times New Roman"/>
-        </w:rPr>
-      </w:pPr>
-      <w:r>
-        <w:rPr>
-          <w:rFonts w:ascii="Times New Roman" w:hAnsi="Times New Roman" w:cs="Times New Roman"/>
-        </w:rPr>
-        <w:t>Da li ste koristili neke opšte poznate metafore k od izrade interfejsa?</w:t>
+          <w:i/>
+        </w:rPr>
+      </w:pPr>
+      <w:r>
+        <w:rPr>
+          <w:rFonts w:ascii="Times New Roman" w:hAnsi="Times New Roman" w:cs="Times New Roman"/>
+          <w:i/>
+        </w:rPr>
+        <w:t>Da li ste koristili neke opšte poznate metafore</w:t>
+      </w:r>
+      <w:r>
+        <w:rPr>
+          <w:rFonts w:ascii="Times New Roman" w:hAnsi="Times New Roman" w:cs="Times New Roman"/>
+          <w:i/>
+        </w:rPr>
+        <w:t xml:space="preserve"> k</w:t>
+      </w:r>
+      <w:r>
+        <w:rPr>
+          <w:rFonts w:ascii="Times New Roman" w:hAnsi="Times New Roman" w:cs="Times New Roman"/>
+          <w:i/>
+        </w:rPr>
+        <w:t>od izrade interfejsa?</w:t>
+      </w:r>
+      <w:r>
+        <w:rPr>
+          <w:rFonts w:ascii="Times New Roman" w:hAnsi="Times New Roman" w:cs="Times New Roman"/>
+          <w:i/>
+        </w:rPr>
+        <w:t xml:space="preserve"> </w:t>
+      </w:r>
+      <w:r>
+        <w:rPr>
+          <w:rFonts w:ascii="Times New Roman" w:hAnsi="Times New Roman" w:cs="Times New Roman"/>
+          <w:i/>
+        </w:rPr>
+        <w:t xml:space="preserve">Do koje ste mjere ugradili: </w:t>
       </w:r>
     </w:p>
     <w:p>
@@ -513,13 +805,15 @@
         <w:jc w:val="both"/>
         <w:rPr>
           <w:rFonts w:ascii="Times New Roman" w:hAnsi="Times New Roman" w:cs="Times New Roman"/>
-        </w:rPr>
-      </w:pPr>
-      <w:r>
-        <w:rPr>
-          <w:rFonts w:ascii="Times New Roman" w:hAnsi="Times New Roman" w:cs="Times New Roman"/>
-        </w:rPr>
-        <w:t xml:space="preserve">Do koje ste mjere ugradili: </w:t>
+          <w:i/>
+        </w:rPr>
+      </w:pPr>
+      <w:r>
+        <w:rPr>
+          <w:rFonts w:ascii="Times New Roman" w:hAnsi="Times New Roman" w:cs="Times New Roman"/>
+          <w:i/>
+        </w:rPr>
+        <w:t xml:space="preserve">Prevenciju grešaka </w:t>
       </w:r>
     </w:p>
     <w:p>
@@ -533,13 +827,15 @@
         <w:jc w:val="both"/>
         <w:rPr>
           <w:rFonts w:ascii="Times New Roman" w:hAnsi="Times New Roman" w:cs="Times New Roman"/>
-        </w:rPr>
-      </w:pPr>
-      <w:r>
-        <w:rPr>
-          <w:rFonts w:ascii="Times New Roman" w:hAnsi="Times New Roman" w:cs="Times New Roman"/>
-        </w:rPr>
-        <w:t xml:space="preserve">Prevenciju grešaka </w:t>
+          <w:i/>
+        </w:rPr>
+      </w:pPr>
+      <w:r>
+        <w:rPr>
+          <w:rFonts w:ascii="Times New Roman" w:hAnsi="Times New Roman" w:cs="Times New Roman"/>
+          <w:i/>
+        </w:rPr>
+        <w:t xml:space="preserve">Uočavanje i ispravljanje grešaka </w:t>
       </w:r>
     </w:p>
     <w:p>
@@ -553,31 +849,13 @@
         <w:jc w:val="both"/>
         <w:rPr>
           <w:rFonts w:ascii="Times New Roman" w:hAnsi="Times New Roman" w:cs="Times New Roman"/>
-        </w:rPr>
-      </w:pPr>
-      <w:r>
-        <w:rPr>
-          <w:rFonts w:ascii="Times New Roman" w:hAnsi="Times New Roman" w:cs="Times New Roman"/>
-        </w:rPr>
-        <w:t xml:space="preserve">Uočavanje i ispravljanje grešaka </w:t>
-      </w:r>
-    </w:p>
-    <w:p>
-      <w:pPr>
-        <w:pStyle w:val="ListParagraph"/>
-        <w:numPr>
-          <w:ilvl w:val="0"/>
-          <w:numId w:val="6"/>
-        </w:numPr>
-        <w:spacing w:after="0"/>
-        <w:jc w:val="both"/>
-        <w:rPr>
-          <w:rFonts w:ascii="Times New Roman" w:hAnsi="Times New Roman" w:cs="Times New Roman"/>
-        </w:rPr>
-      </w:pPr>
-      <w:r>
-        <w:rPr>
-          <w:rFonts w:ascii="Times New Roman" w:hAnsi="Times New Roman" w:cs="Times New Roman"/>
+          <w:i/>
+        </w:rPr>
+      </w:pPr>
+      <w:r>
+        <w:rPr>
+          <w:rFonts w:ascii="Times New Roman" w:hAnsi="Times New Roman" w:cs="Times New Roman"/>
+          <w:i/>
         </w:rPr>
         <w:t xml:space="preserve">Mehanizme oporavka od grešaka </w:t>
       </w:r>
@@ -593,6 +871,336 @@
     </w:p>
     <w:p>
       <w:pPr>
+        <w:spacing w:after="0"/>
+        <w:jc w:val="both"/>
+        <w:rPr>
+          <w:rFonts w:ascii="Times New Roman" w:hAnsi="Times New Roman" w:cs="Times New Roman"/>
+        </w:rPr>
+      </w:pPr>
+      <w:r>
+        <w:rPr>
+          <w:rFonts w:ascii="Times New Roman" w:hAnsi="Times New Roman" w:cs="Times New Roman"/>
+        </w:rPr>
+        <w:t>Odgovor</w:t>
+      </w:r>
+    </w:p>
+    <w:p>
+      <w:pPr>
+        <w:spacing w:after="0"/>
+        <w:jc w:val="both"/>
+        <w:rPr>
+          <w:rFonts w:ascii="Times New Roman" w:hAnsi="Times New Roman" w:cs="Times New Roman"/>
+        </w:rPr>
+      </w:pPr>
+    </w:p>
+    <w:p>
+      <w:pPr>
+        <w:spacing w:after="0"/>
+        <w:jc w:val="both"/>
+        <w:rPr>
+          <w:rFonts w:ascii="Times New Roman" w:hAnsi="Times New Roman" w:cs="Times New Roman"/>
+        </w:rPr>
+      </w:pPr>
+    </w:p>
+    <w:p>
+      <w:pPr>
+        <w:spacing w:after="0"/>
+        <w:jc w:val="both"/>
+        <w:rPr>
+          <w:rFonts w:ascii="Times New Roman" w:hAnsi="Times New Roman" w:cs="Times New Roman"/>
+        </w:rPr>
+      </w:pPr>
+    </w:p>
+    <w:p>
+      <w:pPr>
+        <w:spacing w:after="0"/>
+        <w:jc w:val="both"/>
+        <w:rPr>
+          <w:rFonts w:ascii="Times New Roman" w:hAnsi="Times New Roman" w:cs="Times New Roman"/>
+        </w:rPr>
+      </w:pPr>
+    </w:p>
+    <w:p>
+      <w:pPr>
+        <w:spacing w:after="0"/>
+        <w:jc w:val="both"/>
+        <w:rPr>
+          <w:rFonts w:ascii="Times New Roman" w:hAnsi="Times New Roman" w:cs="Times New Roman"/>
+        </w:rPr>
+      </w:pPr>
+    </w:p>
+    <w:p>
+      <w:pPr>
+        <w:spacing w:after="0"/>
+        <w:jc w:val="both"/>
+        <w:rPr>
+          <w:rFonts w:ascii="Times New Roman" w:hAnsi="Times New Roman" w:cs="Times New Roman"/>
+        </w:rPr>
+      </w:pPr>
+    </w:p>
+    <w:p>
+      <w:pPr>
+        <w:spacing w:after="0"/>
+        <w:jc w:val="both"/>
+        <w:rPr>
+          <w:rFonts w:ascii="Times New Roman" w:hAnsi="Times New Roman" w:cs="Times New Roman"/>
+        </w:rPr>
+      </w:pPr>
+    </w:p>
+    <w:p>
+      <w:pPr>
+        <w:spacing w:after="0"/>
+        <w:jc w:val="both"/>
+        <w:rPr>
+          <w:rFonts w:ascii="Times New Roman" w:hAnsi="Times New Roman" w:cs="Times New Roman"/>
+        </w:rPr>
+      </w:pPr>
+    </w:p>
+    <w:p>
+      <w:pPr>
+        <w:spacing w:after="0"/>
+        <w:jc w:val="both"/>
+        <w:rPr>
+          <w:rFonts w:ascii="Times New Roman" w:hAnsi="Times New Roman" w:cs="Times New Roman"/>
+        </w:rPr>
+      </w:pPr>
+    </w:p>
+    <w:p>
+      <w:pPr>
+        <w:spacing w:after="0"/>
+        <w:jc w:val="both"/>
+        <w:rPr>
+          <w:rFonts w:ascii="Times New Roman" w:hAnsi="Times New Roman" w:cs="Times New Roman"/>
+        </w:rPr>
+      </w:pPr>
+    </w:p>
+    <w:p>
+      <w:pPr>
+        <w:spacing w:after="0"/>
+        <w:jc w:val="both"/>
+        <w:rPr>
+          <w:rFonts w:ascii="Times New Roman" w:hAnsi="Times New Roman" w:cs="Times New Roman"/>
+        </w:rPr>
+      </w:pPr>
+    </w:p>
+    <w:p>
+      <w:pPr>
+        <w:spacing w:after="0"/>
+        <w:jc w:val="both"/>
+        <w:rPr>
+          <w:rFonts w:ascii="Times New Roman" w:hAnsi="Times New Roman" w:cs="Times New Roman"/>
+        </w:rPr>
+      </w:pPr>
+    </w:p>
+    <w:p>
+      <w:pPr>
+        <w:spacing w:after="0"/>
+        <w:jc w:val="both"/>
+        <w:rPr>
+          <w:rFonts w:ascii="Times New Roman" w:hAnsi="Times New Roman" w:cs="Times New Roman"/>
+        </w:rPr>
+      </w:pPr>
+    </w:p>
+    <w:p>
+      <w:pPr>
+        <w:spacing w:after="0"/>
+        <w:jc w:val="both"/>
+        <w:rPr>
+          <w:rFonts w:ascii="Times New Roman" w:hAnsi="Times New Roman" w:cs="Times New Roman"/>
+        </w:rPr>
+      </w:pPr>
+    </w:p>
+    <w:p>
+      <w:pPr>
+        <w:spacing w:after="0"/>
+        <w:jc w:val="both"/>
+        <w:rPr>
+          <w:rFonts w:ascii="Times New Roman" w:hAnsi="Times New Roman" w:cs="Times New Roman"/>
+        </w:rPr>
+      </w:pPr>
+    </w:p>
+    <w:p>
+      <w:pPr>
+        <w:spacing w:after="0"/>
+        <w:jc w:val="both"/>
+        <w:rPr>
+          <w:rFonts w:ascii="Times New Roman" w:hAnsi="Times New Roman" w:cs="Times New Roman"/>
+        </w:rPr>
+      </w:pPr>
+    </w:p>
+    <w:p>
+      <w:pPr>
+        <w:spacing w:after="0"/>
+        <w:jc w:val="both"/>
+        <w:rPr>
+          <w:rFonts w:ascii="Times New Roman" w:hAnsi="Times New Roman" w:cs="Times New Roman"/>
+        </w:rPr>
+      </w:pPr>
+    </w:p>
+    <w:p>
+      <w:pPr>
+        <w:spacing w:after="0"/>
+        <w:jc w:val="both"/>
+        <w:rPr>
+          <w:rFonts w:ascii="Times New Roman" w:hAnsi="Times New Roman" w:cs="Times New Roman"/>
+        </w:rPr>
+      </w:pPr>
+    </w:p>
+    <w:p>
+      <w:pPr>
+        <w:spacing w:after="0"/>
+        <w:jc w:val="both"/>
+        <w:rPr>
+          <w:rFonts w:ascii="Times New Roman" w:hAnsi="Times New Roman" w:cs="Times New Roman"/>
+        </w:rPr>
+      </w:pPr>
+    </w:p>
+    <w:p>
+      <w:pPr>
+        <w:spacing w:after="0"/>
+        <w:jc w:val="both"/>
+        <w:rPr>
+          <w:rFonts w:ascii="Times New Roman" w:hAnsi="Times New Roman" w:cs="Times New Roman"/>
+        </w:rPr>
+      </w:pPr>
+    </w:p>
+    <w:p>
+      <w:pPr>
+        <w:spacing w:after="0"/>
+        <w:jc w:val="both"/>
+        <w:rPr>
+          <w:rFonts w:ascii="Times New Roman" w:hAnsi="Times New Roman" w:cs="Times New Roman"/>
+        </w:rPr>
+      </w:pPr>
+    </w:p>
+    <w:p>
+      <w:pPr>
+        <w:spacing w:after="0"/>
+        <w:jc w:val="both"/>
+        <w:rPr>
+          <w:rFonts w:ascii="Times New Roman" w:hAnsi="Times New Roman" w:cs="Times New Roman"/>
+        </w:rPr>
+      </w:pPr>
+    </w:p>
+    <w:p>
+      <w:pPr>
+        <w:spacing w:after="0"/>
+        <w:jc w:val="both"/>
+        <w:rPr>
+          <w:rFonts w:ascii="Times New Roman" w:hAnsi="Times New Roman" w:cs="Times New Roman"/>
+        </w:rPr>
+      </w:pPr>
+    </w:p>
+    <w:p>
+      <w:pPr>
+        <w:spacing w:after="0"/>
+        <w:jc w:val="both"/>
+        <w:rPr>
+          <w:rFonts w:ascii="Times New Roman" w:hAnsi="Times New Roman" w:cs="Times New Roman"/>
+        </w:rPr>
+      </w:pPr>
+    </w:p>
+    <w:p>
+      <w:pPr>
+        <w:spacing w:after="0"/>
+        <w:jc w:val="both"/>
+        <w:rPr>
+          <w:rFonts w:ascii="Times New Roman" w:hAnsi="Times New Roman" w:cs="Times New Roman"/>
+        </w:rPr>
+      </w:pPr>
+    </w:p>
+    <w:p>
+      <w:pPr>
+        <w:spacing w:after="0"/>
+        <w:jc w:val="both"/>
+        <w:rPr>
+          <w:rFonts w:ascii="Times New Roman" w:hAnsi="Times New Roman" w:cs="Times New Roman"/>
+        </w:rPr>
+      </w:pPr>
+    </w:p>
+    <w:p>
+      <w:pPr>
+        <w:spacing w:after="0"/>
+        <w:jc w:val="both"/>
+        <w:rPr>
+          <w:rFonts w:ascii="Times New Roman" w:hAnsi="Times New Roman" w:cs="Times New Roman"/>
+        </w:rPr>
+      </w:pPr>
+    </w:p>
+    <w:p>
+      <w:pPr>
+        <w:spacing w:after="0"/>
+        <w:jc w:val="both"/>
+        <w:rPr>
+          <w:rFonts w:ascii="Times New Roman" w:hAnsi="Times New Roman" w:cs="Times New Roman"/>
+        </w:rPr>
+      </w:pPr>
+    </w:p>
+    <w:p>
+      <w:pPr>
+        <w:spacing w:after="0"/>
+        <w:jc w:val="both"/>
+        <w:rPr>
+          <w:rFonts w:ascii="Times New Roman" w:hAnsi="Times New Roman" w:cs="Times New Roman"/>
+        </w:rPr>
+      </w:pPr>
+    </w:p>
+    <w:p>
+      <w:pPr>
+        <w:spacing w:after="0"/>
+        <w:jc w:val="both"/>
+        <w:rPr>
+          <w:rFonts w:ascii="Times New Roman" w:hAnsi="Times New Roman" w:cs="Times New Roman"/>
+        </w:rPr>
+      </w:pPr>
+    </w:p>
+    <w:p>
+      <w:pPr>
+        <w:spacing w:after="0"/>
+        <w:jc w:val="both"/>
+        <w:rPr>
+          <w:rFonts w:ascii="Times New Roman" w:hAnsi="Times New Roman" w:cs="Times New Roman"/>
+        </w:rPr>
+      </w:pPr>
+    </w:p>
+    <w:p>
+      <w:pPr>
+        <w:spacing w:after="0"/>
+        <w:jc w:val="both"/>
+        <w:rPr>
+          <w:rFonts w:ascii="Times New Roman" w:hAnsi="Times New Roman" w:cs="Times New Roman"/>
+        </w:rPr>
+      </w:pPr>
+    </w:p>
+    <w:p>
+      <w:pPr>
+        <w:spacing w:after="0"/>
+        <w:jc w:val="both"/>
+        <w:rPr>
+          <w:rFonts w:ascii="Times New Roman" w:hAnsi="Times New Roman" w:cs="Times New Roman"/>
+        </w:rPr>
+      </w:pPr>
+    </w:p>
+    <w:p>
+      <w:pPr>
+        <w:spacing w:after="0"/>
+        <w:jc w:val="both"/>
+        <w:rPr>
+          <w:rFonts w:ascii="Times New Roman" w:hAnsi="Times New Roman" w:cs="Times New Roman"/>
+        </w:rPr>
+      </w:pPr>
+    </w:p>
+    <w:p>
+      <w:pPr>
+        <w:spacing w:after="0"/>
+        <w:jc w:val="both"/>
+        <w:rPr>
+          <w:rFonts w:ascii="Times New Roman" w:hAnsi="Times New Roman" w:cs="Times New Roman"/>
+        </w:rPr>
+      </w:pPr>
+    </w:p>
+    <w:p>
+      <w:pPr>
         <w:spacing w:after="120"/>
         <w:jc w:val="both"/>
         <w:rPr>
@@ -614,25 +1222,15 @@
         <w:jc w:val="both"/>
         <w:rPr>
           <w:rFonts w:ascii="Times New Roman" w:hAnsi="Times New Roman" w:cs="Times New Roman"/>
-        </w:rPr>
-      </w:pPr>
-      <w:r>
-        <w:rPr>
-          <w:rFonts w:ascii="Times New Roman" w:hAnsi="Times New Roman" w:cs="Times New Roman"/>
-        </w:rPr>
-        <w:t>Pitanja na koja trebate odgovoriti</w:t>
-      </w:r>
-      <w:r>
-        <w:rPr>
-          <w:rFonts w:ascii="Times New Roman" w:hAnsi="Times New Roman" w:cs="Times New Roman"/>
-        </w:rPr>
-        <w:t xml:space="preserve"> </w:t>
-      </w:r>
-      <w:r>
-        <w:rPr>
-          <w:rFonts w:ascii="Times New Roman" w:hAnsi="Times New Roman" w:cs="Times New Roman"/>
-        </w:rPr>
-        <w:t>:</w:t>
+          <w:i/>
+        </w:rPr>
+      </w:pPr>
+      <w:r>
+        <w:rPr>
+          <w:rFonts w:ascii="Times New Roman" w:hAnsi="Times New Roman" w:cs="Times New Roman"/>
+          <w:i/>
+        </w:rPr>
+        <w:t>Pitanja na koja trebate odgovoriti :</w:t>
       </w:r>
     </w:p>
     <w:p>
@@ -646,25 +1244,15 @@
         <w:jc w:val="both"/>
         <w:rPr>
           <w:rFonts w:ascii="Times New Roman" w:hAnsi="Times New Roman" w:cs="Times New Roman"/>
-        </w:rPr>
-      </w:pPr>
-      <w:r>
-        <w:rPr>
-          <w:rFonts w:ascii="Times New Roman" w:hAnsi="Times New Roman" w:cs="Times New Roman"/>
-        </w:rPr>
-        <w:t>Koje ste sve načine interakcije kori</w:t>
-      </w:r>
-      <w:r>
-        <w:rPr>
-          <w:rFonts w:ascii="Times New Roman" w:hAnsi="Times New Roman" w:cs="Times New Roman"/>
-        </w:rPr>
-        <w:t>stili i zašto? (Meniji, komandn</w:t>
-      </w:r>
-      <w:r>
-        <w:rPr>
-          <w:rFonts w:ascii="Times New Roman" w:hAnsi="Times New Roman" w:cs="Times New Roman"/>
-        </w:rPr>
-        <w:t xml:space="preserve">i jezik, direktna manipulacija, popunjavanje obrasca) </w:t>
+          <w:i/>
+        </w:rPr>
+      </w:pPr>
+      <w:r>
+        <w:rPr>
+          <w:rFonts w:ascii="Times New Roman" w:hAnsi="Times New Roman" w:cs="Times New Roman"/>
+          <w:i/>
+        </w:rPr>
+        <w:t xml:space="preserve">Koje ste sve načine interakcije koristili i zašto? (Meniji, komandni jezik, direktna manipulacija, popunjavanje obrasca) </w:t>
       </w:r>
     </w:p>
     <w:p>
@@ -678,13 +1266,401 @@
         <w:jc w:val="both"/>
         <w:rPr>
           <w:rFonts w:ascii="Times New Roman" w:hAnsi="Times New Roman" w:cs="Times New Roman"/>
-        </w:rPr>
-      </w:pPr>
-      <w:r>
-        <w:rPr>
-          <w:rFonts w:ascii="Times New Roman" w:hAnsi="Times New Roman" w:cs="Times New Roman"/>
-        </w:rPr>
-        <w:t xml:space="preserve">Koje biste sve načine interakcije preporučili za profesionalni proizvod i u koj mjeri bi se razlikovao od vašeg rješenja? &lt; *** NOVO PITANJE *** &gt; </w:t>
+          <w:i/>
+        </w:rPr>
+      </w:pPr>
+      <w:r>
+        <w:rPr>
+          <w:rFonts w:ascii="Times New Roman" w:hAnsi="Times New Roman" w:cs="Times New Roman"/>
+          <w:i/>
+        </w:rPr>
+        <w:t>Koje biste sve načine interakcije preporučili za profesionalni proizvod i u koj</w:t>
+      </w:r>
+      <w:r>
+        <w:rPr>
+          <w:rFonts w:ascii="Times New Roman" w:hAnsi="Times New Roman" w:cs="Times New Roman"/>
+          <w:i/>
+        </w:rPr>
+        <w:t>oj</w:t>
+      </w:r>
+      <w:r>
+        <w:rPr>
+          <w:rFonts w:ascii="Times New Roman" w:hAnsi="Times New Roman" w:cs="Times New Roman"/>
+          <w:i/>
+        </w:rPr>
+        <w:t xml:space="preserve"> mjeri bi se razlikovao od vašeg rješenja? &lt; *** NOVO PITANJE *** &gt;</w:t>
+      </w:r>
+    </w:p>
+    <w:p>
+      <w:pPr>
+        <w:spacing w:after="0"/>
+        <w:jc w:val="both"/>
+        <w:rPr>
+          <w:rFonts w:ascii="Times New Roman" w:hAnsi="Times New Roman" w:cs="Times New Roman"/>
+        </w:rPr>
+      </w:pPr>
+    </w:p>
+    <w:p>
+      <w:pPr>
+        <w:spacing w:after="0"/>
+        <w:jc w:val="both"/>
+        <w:rPr>
+          <w:rFonts w:ascii="Times New Roman" w:hAnsi="Times New Roman" w:cs="Times New Roman"/>
+        </w:rPr>
+      </w:pPr>
+      <w:r>
+        <w:rPr>
+          <w:rFonts w:ascii="Times New Roman" w:hAnsi="Times New Roman" w:cs="Times New Roman"/>
+        </w:rPr>
+        <w:t>Odgovor</w:t>
+      </w:r>
+    </w:p>
+    <w:p>
+      <w:pPr>
+        <w:spacing w:after="0"/>
+        <w:jc w:val="both"/>
+        <w:rPr>
+          <w:rFonts w:ascii="Times New Roman" w:hAnsi="Times New Roman" w:cs="Times New Roman"/>
+        </w:rPr>
+      </w:pPr>
+    </w:p>
+    <w:p>
+      <w:pPr>
+        <w:spacing w:after="0"/>
+        <w:jc w:val="both"/>
+        <w:rPr>
+          <w:rFonts w:ascii="Times New Roman" w:hAnsi="Times New Roman" w:cs="Times New Roman"/>
+        </w:rPr>
+      </w:pPr>
+    </w:p>
+    <w:p>
+      <w:pPr>
+        <w:spacing w:after="0"/>
+        <w:jc w:val="both"/>
+        <w:rPr>
+          <w:rFonts w:ascii="Times New Roman" w:hAnsi="Times New Roman" w:cs="Times New Roman"/>
+        </w:rPr>
+      </w:pPr>
+    </w:p>
+    <w:p>
+      <w:pPr>
+        <w:spacing w:after="0"/>
+        <w:jc w:val="both"/>
+        <w:rPr>
+          <w:rFonts w:ascii="Times New Roman" w:hAnsi="Times New Roman" w:cs="Times New Roman"/>
+        </w:rPr>
+      </w:pPr>
+    </w:p>
+    <w:p>
+      <w:pPr>
+        <w:spacing w:after="0"/>
+        <w:jc w:val="both"/>
+        <w:rPr>
+          <w:rFonts w:ascii="Times New Roman" w:hAnsi="Times New Roman" w:cs="Times New Roman"/>
+        </w:rPr>
+      </w:pPr>
+    </w:p>
+    <w:p>
+      <w:pPr>
+        <w:spacing w:after="0"/>
+        <w:jc w:val="both"/>
+        <w:rPr>
+          <w:rFonts w:ascii="Times New Roman" w:hAnsi="Times New Roman" w:cs="Times New Roman"/>
+        </w:rPr>
+      </w:pPr>
+    </w:p>
+    <w:p>
+      <w:pPr>
+        <w:spacing w:after="0"/>
+        <w:jc w:val="both"/>
+        <w:rPr>
+          <w:rFonts w:ascii="Times New Roman" w:hAnsi="Times New Roman" w:cs="Times New Roman"/>
+        </w:rPr>
+      </w:pPr>
+    </w:p>
+    <w:p>
+      <w:pPr>
+        <w:spacing w:after="0"/>
+        <w:jc w:val="both"/>
+        <w:rPr>
+          <w:rFonts w:ascii="Times New Roman" w:hAnsi="Times New Roman" w:cs="Times New Roman"/>
+        </w:rPr>
+      </w:pPr>
+    </w:p>
+    <w:p>
+      <w:pPr>
+        <w:spacing w:after="0"/>
+        <w:jc w:val="both"/>
+        <w:rPr>
+          <w:rFonts w:ascii="Times New Roman" w:hAnsi="Times New Roman" w:cs="Times New Roman"/>
+        </w:rPr>
+      </w:pPr>
+    </w:p>
+    <w:p>
+      <w:pPr>
+        <w:spacing w:after="0"/>
+        <w:jc w:val="both"/>
+        <w:rPr>
+          <w:rFonts w:ascii="Times New Roman" w:hAnsi="Times New Roman" w:cs="Times New Roman"/>
+        </w:rPr>
+      </w:pPr>
+    </w:p>
+    <w:p>
+      <w:pPr>
+        <w:spacing w:after="0"/>
+        <w:jc w:val="both"/>
+        <w:rPr>
+          <w:rFonts w:ascii="Times New Roman" w:hAnsi="Times New Roman" w:cs="Times New Roman"/>
+        </w:rPr>
+      </w:pPr>
+    </w:p>
+    <w:p>
+      <w:pPr>
+        <w:spacing w:after="0"/>
+        <w:jc w:val="both"/>
+        <w:rPr>
+          <w:rFonts w:ascii="Times New Roman" w:hAnsi="Times New Roman" w:cs="Times New Roman"/>
+        </w:rPr>
+      </w:pPr>
+    </w:p>
+    <w:p>
+      <w:pPr>
+        <w:spacing w:after="0"/>
+        <w:jc w:val="both"/>
+        <w:rPr>
+          <w:rFonts w:ascii="Times New Roman" w:hAnsi="Times New Roman" w:cs="Times New Roman"/>
+        </w:rPr>
+      </w:pPr>
+    </w:p>
+    <w:p>
+      <w:pPr>
+        <w:spacing w:after="0"/>
+        <w:jc w:val="both"/>
+        <w:rPr>
+          <w:rFonts w:ascii="Times New Roman" w:hAnsi="Times New Roman" w:cs="Times New Roman"/>
+        </w:rPr>
+      </w:pPr>
+    </w:p>
+    <w:p>
+      <w:pPr>
+        <w:spacing w:after="0"/>
+        <w:jc w:val="both"/>
+        <w:rPr>
+          <w:rFonts w:ascii="Times New Roman" w:hAnsi="Times New Roman" w:cs="Times New Roman"/>
+        </w:rPr>
+      </w:pPr>
+    </w:p>
+    <w:p>
+      <w:pPr>
+        <w:spacing w:after="0"/>
+        <w:jc w:val="both"/>
+        <w:rPr>
+          <w:rFonts w:ascii="Times New Roman" w:hAnsi="Times New Roman" w:cs="Times New Roman"/>
+        </w:rPr>
+      </w:pPr>
+    </w:p>
+    <w:p>
+      <w:pPr>
+        <w:spacing w:after="0"/>
+        <w:jc w:val="both"/>
+        <w:rPr>
+          <w:rFonts w:ascii="Times New Roman" w:hAnsi="Times New Roman" w:cs="Times New Roman"/>
+        </w:rPr>
+      </w:pPr>
+    </w:p>
+    <w:p>
+      <w:pPr>
+        <w:spacing w:after="0"/>
+        <w:jc w:val="both"/>
+        <w:rPr>
+          <w:rFonts w:ascii="Times New Roman" w:hAnsi="Times New Roman" w:cs="Times New Roman"/>
+        </w:rPr>
+      </w:pPr>
+    </w:p>
+    <w:p>
+      <w:pPr>
+        <w:spacing w:after="0"/>
+        <w:jc w:val="both"/>
+        <w:rPr>
+          <w:rFonts w:ascii="Times New Roman" w:hAnsi="Times New Roman" w:cs="Times New Roman"/>
+        </w:rPr>
+      </w:pPr>
+    </w:p>
+    <w:p>
+      <w:pPr>
+        <w:spacing w:after="0"/>
+        <w:jc w:val="both"/>
+        <w:rPr>
+          <w:rFonts w:ascii="Times New Roman" w:hAnsi="Times New Roman" w:cs="Times New Roman"/>
+        </w:rPr>
+      </w:pPr>
+    </w:p>
+    <w:p>
+      <w:pPr>
+        <w:spacing w:after="0"/>
+        <w:jc w:val="both"/>
+        <w:rPr>
+          <w:rFonts w:ascii="Times New Roman" w:hAnsi="Times New Roman" w:cs="Times New Roman"/>
+        </w:rPr>
+      </w:pPr>
+    </w:p>
+    <w:p>
+      <w:pPr>
+        <w:spacing w:after="0"/>
+        <w:jc w:val="both"/>
+        <w:rPr>
+          <w:rFonts w:ascii="Times New Roman" w:hAnsi="Times New Roman" w:cs="Times New Roman"/>
+        </w:rPr>
+      </w:pPr>
+    </w:p>
+    <w:p>
+      <w:pPr>
+        <w:spacing w:after="0"/>
+        <w:jc w:val="both"/>
+        <w:rPr>
+          <w:rFonts w:ascii="Times New Roman" w:hAnsi="Times New Roman" w:cs="Times New Roman"/>
+        </w:rPr>
+      </w:pPr>
+    </w:p>
+    <w:p>
+      <w:pPr>
+        <w:spacing w:after="0"/>
+        <w:jc w:val="both"/>
+        <w:rPr>
+          <w:rFonts w:ascii="Times New Roman" w:hAnsi="Times New Roman" w:cs="Times New Roman"/>
+        </w:rPr>
+      </w:pPr>
+    </w:p>
+    <w:p>
+      <w:pPr>
+        <w:spacing w:after="0"/>
+        <w:jc w:val="both"/>
+        <w:rPr>
+          <w:rFonts w:ascii="Times New Roman" w:hAnsi="Times New Roman" w:cs="Times New Roman"/>
+        </w:rPr>
+      </w:pPr>
+    </w:p>
+    <w:p>
+      <w:pPr>
+        <w:spacing w:after="0"/>
+        <w:jc w:val="both"/>
+        <w:rPr>
+          <w:rFonts w:ascii="Times New Roman" w:hAnsi="Times New Roman" w:cs="Times New Roman"/>
+        </w:rPr>
+      </w:pPr>
+    </w:p>
+    <w:p>
+      <w:pPr>
+        <w:spacing w:after="0"/>
+        <w:jc w:val="both"/>
+        <w:rPr>
+          <w:rFonts w:ascii="Times New Roman" w:hAnsi="Times New Roman" w:cs="Times New Roman"/>
+        </w:rPr>
+      </w:pPr>
+    </w:p>
+    <w:p>
+      <w:pPr>
+        <w:spacing w:after="0"/>
+        <w:jc w:val="both"/>
+        <w:rPr>
+          <w:rFonts w:ascii="Times New Roman" w:hAnsi="Times New Roman" w:cs="Times New Roman"/>
+        </w:rPr>
+      </w:pPr>
+    </w:p>
+    <w:p>
+      <w:pPr>
+        <w:spacing w:after="0"/>
+        <w:jc w:val="both"/>
+        <w:rPr>
+          <w:rFonts w:ascii="Times New Roman" w:hAnsi="Times New Roman" w:cs="Times New Roman"/>
+        </w:rPr>
+      </w:pPr>
+    </w:p>
+    <w:p>
+      <w:pPr>
+        <w:spacing w:after="0"/>
+        <w:jc w:val="both"/>
+        <w:rPr>
+          <w:rFonts w:ascii="Times New Roman" w:hAnsi="Times New Roman" w:cs="Times New Roman"/>
+        </w:rPr>
+      </w:pPr>
+    </w:p>
+    <w:p>
+      <w:pPr>
+        <w:spacing w:after="0"/>
+        <w:jc w:val="both"/>
+        <w:rPr>
+          <w:rFonts w:ascii="Times New Roman" w:hAnsi="Times New Roman" w:cs="Times New Roman"/>
+        </w:rPr>
+      </w:pPr>
+    </w:p>
+    <w:p>
+      <w:pPr>
+        <w:spacing w:after="0"/>
+        <w:jc w:val="both"/>
+        <w:rPr>
+          <w:rFonts w:ascii="Times New Roman" w:hAnsi="Times New Roman" w:cs="Times New Roman"/>
+        </w:rPr>
+      </w:pPr>
+    </w:p>
+    <w:p>
+      <w:pPr>
+        <w:spacing w:after="0"/>
+        <w:jc w:val="both"/>
+        <w:rPr>
+          <w:rFonts w:ascii="Times New Roman" w:hAnsi="Times New Roman" w:cs="Times New Roman"/>
+        </w:rPr>
+      </w:pPr>
+    </w:p>
+    <w:p>
+      <w:pPr>
+        <w:spacing w:after="0"/>
+        <w:jc w:val="both"/>
+        <w:rPr>
+          <w:rFonts w:ascii="Times New Roman" w:hAnsi="Times New Roman" w:cs="Times New Roman"/>
+        </w:rPr>
+      </w:pPr>
+    </w:p>
+    <w:p>
+      <w:pPr>
+        <w:spacing w:after="0"/>
+        <w:jc w:val="both"/>
+        <w:rPr>
+          <w:rFonts w:ascii="Times New Roman" w:hAnsi="Times New Roman" w:cs="Times New Roman"/>
+        </w:rPr>
+      </w:pPr>
+    </w:p>
+    <w:p>
+      <w:pPr>
+        <w:spacing w:after="0"/>
+        <w:jc w:val="both"/>
+        <w:rPr>
+          <w:rFonts w:ascii="Times New Roman" w:hAnsi="Times New Roman" w:cs="Times New Roman"/>
+        </w:rPr>
+      </w:pPr>
+    </w:p>
+    <w:p>
+      <w:pPr>
+        <w:spacing w:after="0"/>
+        <w:jc w:val="both"/>
+        <w:rPr>
+          <w:rFonts w:ascii="Times New Roman" w:hAnsi="Times New Roman" w:cs="Times New Roman"/>
+        </w:rPr>
+      </w:pPr>
+    </w:p>
+    <w:p>
+      <w:pPr>
+        <w:spacing w:after="0"/>
+        <w:jc w:val="both"/>
+        <w:rPr>
+          <w:rFonts w:ascii="Times New Roman" w:hAnsi="Times New Roman" w:cs="Times New Roman"/>
+        </w:rPr>
+      </w:pPr>
+      <w:r>
+        <w:rPr>
+          <w:rFonts w:ascii="Times New Roman" w:hAnsi="Times New Roman" w:cs="Times New Roman"/>
+        </w:rPr>
+        <w:t xml:space="preserve"> </w:t>
       </w:r>
     </w:p>
     <w:p>
@@ -719,19 +1695,15 @@
         <w:jc w:val="both"/>
         <w:rPr>
           <w:rFonts w:ascii="Times New Roman" w:hAnsi="Times New Roman" w:cs="Times New Roman"/>
-        </w:rPr>
-      </w:pPr>
-      <w:r>
-        <w:rPr>
-          <w:rFonts w:ascii="Times New Roman" w:hAnsi="Times New Roman" w:cs="Times New Roman"/>
-        </w:rPr>
-        <w:t>Pita</w:t>
-      </w:r>
-      <w:r>
-        <w:rPr>
-          <w:rFonts w:ascii="Times New Roman" w:hAnsi="Times New Roman" w:cs="Times New Roman"/>
-        </w:rPr>
-        <w:t>nja na koja trebate odgovoriti :</w:t>
+          <w:i/>
+        </w:rPr>
+      </w:pPr>
+      <w:r>
+        <w:rPr>
+          <w:rFonts w:ascii="Times New Roman" w:hAnsi="Times New Roman" w:cs="Times New Roman"/>
+          <w:i/>
+        </w:rPr>
+        <w:t>Pitanja na koja trebate odgovoriti :</w:t>
       </w:r>
     </w:p>
     <w:p>
@@ -745,11 +1717,13 @@
         <w:jc w:val="both"/>
         <w:rPr>
           <w:rFonts w:ascii="Times New Roman" w:hAnsi="Times New Roman" w:cs="Times New Roman"/>
-        </w:rPr>
-      </w:pPr>
-      <w:r>
-        <w:rPr>
-          <w:rFonts w:ascii="Times New Roman" w:hAnsi="Times New Roman" w:cs="Times New Roman"/>
+          <w:i/>
+        </w:rPr>
+      </w:pPr>
+      <w:r>
+        <w:rPr>
+          <w:rFonts w:ascii="Times New Roman" w:hAnsi="Times New Roman" w:cs="Times New Roman"/>
+          <w:i/>
         </w:rPr>
         <w:t xml:space="preserve">Navedite koji pristup projektovanja korisničkog interfejsa najviše odgovara vašem radu. </w:t>
       </w:r>
@@ -765,26 +1739,43 @@
         <w:jc w:val="both"/>
         <w:rPr>
           <w:rFonts w:ascii="Times New Roman" w:hAnsi="Times New Roman" w:cs="Times New Roman"/>
-        </w:rPr>
-      </w:pPr>
-      <w:r>
-        <w:rPr>
-          <w:rFonts w:ascii="Times New Roman" w:hAnsi="Times New Roman" w:cs="Times New Roman"/>
-        </w:rPr>
-        <w:lastRenderedPageBreak/>
-        <w:t>Navedite kratki pregled kako bi se vaš rad projek tovao primjenom korisniku usmjerenog dizajna: koje biste pristupe trebali primijeniti, povežite sa dijelovima vašeg interfejsa, šta ste (ili šta biste mogli) od toga primijenili u toku projektovanja vašeg rad a. &lt; *** PITANJE</w:t>
-      </w:r>
-      <w:r>
-        <w:rPr>
-          <w:rFonts w:ascii="Times New Roman" w:hAnsi="Times New Roman" w:cs="Times New Roman"/>
-        </w:rPr>
-        <w:t xml:space="preserve"> </w:t>
-      </w:r>
-      <w:r>
-        <w:rPr>
-          <w:rFonts w:ascii="Times New Roman" w:hAnsi="Times New Roman" w:cs="Times New Roman"/>
-        </w:rPr>
-        <w:t>PROŠIRENO ***&gt;</w:t>
+          <w:i/>
+        </w:rPr>
+      </w:pPr>
+      <w:r>
+        <w:rPr>
+          <w:rFonts w:ascii="Times New Roman" w:hAnsi="Times New Roman" w:cs="Times New Roman"/>
+          <w:i/>
+        </w:rPr>
+        <w:t>Navedite kratki pr</w:t>
+      </w:r>
+      <w:r>
+        <w:rPr>
+          <w:rFonts w:ascii="Times New Roman" w:hAnsi="Times New Roman" w:cs="Times New Roman"/>
+          <w:i/>
+        </w:rPr>
+        <w:t>egled kako bi se vaš rad projek</w:t>
+      </w:r>
+      <w:r>
+        <w:rPr>
+          <w:rFonts w:ascii="Times New Roman" w:hAnsi="Times New Roman" w:cs="Times New Roman"/>
+          <w:i/>
+        </w:rPr>
+        <w:t>tovao primjenom korisniku usmjerenog dizajna: koje biste pristupe trebali primijeniti, povežite sa dijelovima vašeg interfejsa, šta ste (ili šta biste mogli) od toga primijenili</w:t>
+      </w:r>
+      <w:r>
+        <w:rPr>
+          <w:rFonts w:ascii="Times New Roman" w:hAnsi="Times New Roman" w:cs="Times New Roman"/>
+          <w:i/>
+        </w:rPr>
+        <w:t xml:space="preserve"> u toku projektovanja vašeg rad</w:t>
+      </w:r>
+      <w:r>
+        <w:rPr>
+          <w:rFonts w:ascii="Times New Roman" w:hAnsi="Times New Roman" w:cs="Times New Roman"/>
+          <w:i/>
+        </w:rPr>
+        <w:t>a. &lt; *** PITANJE PROŠIRENO ***&gt;</w:t>
       </w:r>
     </w:p>
     <w:p>
@@ -798,68 +1789,54 @@
         <w:jc w:val="both"/>
         <w:rPr>
           <w:rFonts w:ascii="Times New Roman" w:hAnsi="Times New Roman" w:cs="Times New Roman"/>
-        </w:rPr>
-      </w:pPr>
-      <w:r>
-        <w:rPr>
-          <w:rFonts w:ascii="Times New Roman" w:hAnsi="Times New Roman" w:cs="Times New Roman"/>
-        </w:rPr>
-        <w:t>Navedite kratki pregled kako bi se vaš rad projek tovao primjenom hijarhijske analize zadataka koje podržava i šta ste od toga primijenil i (ili šta biste mogli) u toku projektovanja vašeg rada. &lt; *** PITANJE PROŠIRENO ***&gt;</w:t>
-      </w:r>
-    </w:p>
-    <w:p>
-      <w:pPr>
-        <w:spacing w:after="0"/>
-        <w:jc w:val="both"/>
-        <w:rPr>
-          <w:rFonts w:ascii="Times New Roman" w:hAnsi="Times New Roman" w:cs="Times New Roman"/>
-        </w:rPr>
-      </w:pPr>
-    </w:p>
-    <w:p>
-      <w:pPr>
-        <w:spacing w:after="0"/>
-        <w:jc w:val="both"/>
-        <w:rPr>
-          <w:rFonts w:ascii="Times New Roman" w:hAnsi="Times New Roman" w:cs="Times New Roman"/>
-        </w:rPr>
-      </w:pPr>
-    </w:p>
-    <w:p>
-      <w:pPr>
-        <w:spacing w:after="0"/>
-        <w:jc w:val="both"/>
-        <w:rPr>
-          <w:rFonts w:ascii="Times New Roman" w:hAnsi="Times New Roman" w:cs="Times New Roman"/>
-        </w:rPr>
-      </w:pPr>
-    </w:p>
-    <w:p>
-      <w:pPr>
-        <w:spacing w:after="0"/>
-        <w:jc w:val="both"/>
-        <w:rPr>
-          <w:rFonts w:ascii="Times New Roman" w:hAnsi="Times New Roman" w:cs="Times New Roman"/>
-        </w:rPr>
-      </w:pPr>
-    </w:p>
-    <w:p>
-      <w:pPr>
-        <w:spacing w:after="0"/>
-        <w:jc w:val="both"/>
-        <w:rPr>
-          <w:rFonts w:ascii="Times New Roman" w:hAnsi="Times New Roman" w:cs="Times New Roman"/>
-        </w:rPr>
-      </w:pPr>
-    </w:p>
-    <w:p>
-      <w:pPr>
-        <w:spacing w:after="0"/>
-        <w:jc w:val="both"/>
-        <w:rPr>
-          <w:rFonts w:ascii="Times New Roman" w:hAnsi="Times New Roman" w:cs="Times New Roman"/>
-        </w:rPr>
-      </w:pPr>
+          <w:i/>
+        </w:rPr>
+      </w:pPr>
+      <w:r>
+        <w:rPr>
+          <w:rFonts w:ascii="Times New Roman" w:hAnsi="Times New Roman" w:cs="Times New Roman"/>
+          <w:i/>
+        </w:rPr>
+        <w:t>Navedite kratki pr</w:t>
+      </w:r>
+      <w:r>
+        <w:rPr>
+          <w:rFonts w:ascii="Times New Roman" w:hAnsi="Times New Roman" w:cs="Times New Roman"/>
+          <w:i/>
+        </w:rPr>
+        <w:t>egled kako bi se vaš rad projek</w:t>
+      </w:r>
+      <w:r>
+        <w:rPr>
+          <w:rFonts w:ascii="Times New Roman" w:hAnsi="Times New Roman" w:cs="Times New Roman"/>
+          <w:i/>
+        </w:rPr>
+        <w:t>tovao primjenom hijarhijske analize zadataka koje podržava i šta ste od toga primijenil i (ili šta biste mogli) u toku projektovanja vašeg rada. &lt; *** PITANJE PROŠIRENO ***&gt;</w:t>
+      </w:r>
+    </w:p>
+    <w:p>
+      <w:pPr>
+        <w:spacing w:after="0"/>
+        <w:jc w:val="both"/>
+        <w:rPr>
+          <w:rFonts w:ascii="Times New Roman" w:hAnsi="Times New Roman" w:cs="Times New Roman"/>
+        </w:rPr>
+      </w:pPr>
+    </w:p>
+    <w:p>
+      <w:pPr>
+        <w:spacing w:after="0"/>
+        <w:jc w:val="both"/>
+        <w:rPr>
+          <w:rFonts w:ascii="Times New Roman" w:hAnsi="Times New Roman" w:cs="Times New Roman"/>
+        </w:rPr>
+      </w:pPr>
+      <w:r>
+        <w:rPr>
+          <w:rFonts w:ascii="Times New Roman" w:hAnsi="Times New Roman" w:cs="Times New Roman"/>
+        </w:rPr>
+        <w:t>Odgovor</w:t>
+      </w:r>
     </w:p>
     <w:p>
       <w:pPr>
@@ -1191,7 +2168,6 @@
           <w:rFonts w:ascii="Times New Roman" w:hAnsi="Times New Roman" w:cs="Times New Roman"/>
           <w:b/>
         </w:rPr>
-        <w:lastRenderedPageBreak/>
         <w:t>5. Izrada prototipa</w:t>
       </w:r>
       <w:r>
@@ -1485,6 +2461,7 @@
           <w:rFonts w:ascii="Times New Roman" w:hAnsi="Times New Roman" w:cs="Times New Roman"/>
           <w:noProof/>
         </w:rPr>
+        <w:lastRenderedPageBreak/>
         <w:drawing>
           <wp:inline distT="0" distB="0" distL="0" distR="0">
             <wp:extent cx="2924175" cy="2032246"/>
@@ -1566,7 +2543,6 @@
         <w:rPr>
           <w:rFonts w:ascii="Times New Roman" w:hAnsi="Times New Roman" w:cs="Times New Roman"/>
         </w:rPr>
-        <w:lastRenderedPageBreak/>
         <w:t>Druge vrste prototipova nisu korišteni uglavnom zbog nedostatka vremena, ali i zbog činjenice da aplikacija nije toliko obimna, pa je većina funkcionlanosti pokrivena osnovnim, početnim prototipom. U nastavku je prikazan izgled prototipa razvijenog kao inicijalni korak pri razvoju aplikacije koji je i prezentiran na vježbama.</w:t>
       </w:r>
     </w:p>
@@ -1746,7 +2722,6 @@
           <w:u w:color="000000"/>
           <w:bdr w:val="none" w:sz="0" w:space="0" w:color="000000"/>
           <w:shd w:val="clear" w:color="000000" w:fill="000000"/>
-          <w:lang/>
         </w:rPr>
       </w:pPr>
       <w:r>
@@ -1802,7 +2777,6 @@
       </w:r>
       <w:r>
         <w:rPr>
-          <w:rStyle w:val="Normal"/>
           <w:rFonts w:ascii="Times New Roman" w:eastAsia="Times New Roman" w:hAnsi="Times New Roman" w:cs="Times New Roman"/>
           <w:snapToGrid w:val="0"/>
           <w:color w:val="000000"/>
@@ -1812,7 +2786,6 @@
           <w:u w:color="000000"/>
           <w:bdr w:val="none" w:sz="0" w:space="0" w:color="000000"/>
           <w:shd w:val="clear" w:color="000000" w:fill="000000"/>
-          <w:lang/>
         </w:rPr>
         <w:t xml:space="preserve"> </w:t>
       </w:r>
@@ -1932,6 +2905,7 @@
           <w:rFonts w:ascii="Times New Roman" w:hAnsi="Times New Roman" w:cs="Times New Roman"/>
           <w:noProof/>
         </w:rPr>
+        <w:lastRenderedPageBreak/>
         <w:drawing>
           <wp:inline distT="0" distB="0" distL="0" distR="0">
             <wp:extent cx="1610547" cy="2390775"/>
@@ -2135,7 +3109,6 @@
           <w:rFonts w:ascii="Times New Roman" w:hAnsi="Times New Roman" w:cs="Times New Roman"/>
           <w:b/>
         </w:rPr>
-        <w:lastRenderedPageBreak/>
         <w:t>6. Projektni uzorci</w:t>
       </w:r>
     </w:p>
@@ -2145,19 +3118,15 @@
         <w:jc w:val="both"/>
         <w:rPr>
           <w:rFonts w:ascii="Times New Roman" w:hAnsi="Times New Roman" w:cs="Times New Roman"/>
-        </w:rPr>
-      </w:pPr>
-      <w:r>
-        <w:rPr>
-          <w:rFonts w:ascii="Times New Roman" w:hAnsi="Times New Roman" w:cs="Times New Roman"/>
-        </w:rPr>
-        <w:t>Pitanja na koja trebate odgovoriti</w:t>
-      </w:r>
-      <w:r>
-        <w:rPr>
-          <w:rFonts w:ascii="Times New Roman" w:hAnsi="Times New Roman" w:cs="Times New Roman"/>
-        </w:rPr>
-        <w:t xml:space="preserve"> :</w:t>
+          <w:i/>
+        </w:rPr>
+      </w:pPr>
+      <w:r>
+        <w:rPr>
+          <w:rFonts w:ascii="Times New Roman" w:hAnsi="Times New Roman" w:cs="Times New Roman"/>
+          <w:i/>
+        </w:rPr>
+        <w:t>Pitanja na koja trebate odgovoriti :</w:t>
       </w:r>
     </w:p>
     <w:p>
@@ -2171,11 +3140,13 @@
         <w:jc w:val="both"/>
         <w:rPr>
           <w:rFonts w:ascii="Times New Roman" w:hAnsi="Times New Roman" w:cs="Times New Roman"/>
-        </w:rPr>
-      </w:pPr>
-      <w:r>
-        <w:rPr>
-          <w:rFonts w:ascii="Times New Roman" w:hAnsi="Times New Roman" w:cs="Times New Roman"/>
+          <w:i/>
+        </w:rPr>
+      </w:pPr>
+      <w:r>
+        <w:rPr>
+          <w:rFonts w:ascii="Times New Roman" w:hAnsi="Times New Roman" w:cs="Times New Roman"/>
+          <w:i/>
         </w:rPr>
         <w:t xml:space="preserve">Navedite sve projektne uzorke koje ste primijenili u svom radu i to u skladu sa klasifikacijom datom na predavanju. </w:t>
       </w:r>
@@ -2191,13 +3162,29 @@
         <w:jc w:val="both"/>
         <w:rPr>
           <w:rFonts w:ascii="Times New Roman" w:hAnsi="Times New Roman" w:cs="Times New Roman"/>
-        </w:rPr>
-      </w:pPr>
-      <w:r>
-        <w:rPr>
-          <w:rFonts w:ascii="Times New Roman" w:hAnsi="Times New Roman" w:cs="Times New Roman"/>
-        </w:rPr>
-        <w:t xml:space="preserve">Za svaki projektni uzorak obrazložite zašto ste g a upotrijebili, koji problem ste time riješili. </w:t>
+          <w:i/>
+        </w:rPr>
+      </w:pPr>
+      <w:r>
+        <w:rPr>
+          <w:rFonts w:ascii="Times New Roman" w:hAnsi="Times New Roman" w:cs="Times New Roman"/>
+          <w:i/>
+        </w:rPr>
+        <w:t>Za svaki projektni</w:t>
+      </w:r>
+      <w:r>
+        <w:rPr>
+          <w:rFonts w:ascii="Times New Roman" w:hAnsi="Times New Roman" w:cs="Times New Roman"/>
+          <w:i/>
+        </w:rPr>
+        <w:t xml:space="preserve"> uzorak obrazložite zašto ste g</w:t>
+      </w:r>
+      <w:r>
+        <w:rPr>
+          <w:rFonts w:ascii="Times New Roman" w:hAnsi="Times New Roman" w:cs="Times New Roman"/>
+          <w:i/>
+        </w:rPr>
+        <w:t xml:space="preserve">a upotrijebili, koji problem ste time riješili. </w:t>
       </w:r>
     </w:p>
     <w:p>
@@ -2211,11 +3198,13 @@
         <w:jc w:val="both"/>
         <w:rPr>
           <w:rFonts w:ascii="Times New Roman" w:hAnsi="Times New Roman" w:cs="Times New Roman"/>
-        </w:rPr>
-      </w:pPr>
-      <w:r>
-        <w:rPr>
-          <w:rFonts w:ascii="Times New Roman" w:hAnsi="Times New Roman" w:cs="Times New Roman"/>
+          <w:i/>
+        </w:rPr>
+      </w:pPr>
+      <w:r>
+        <w:rPr>
+          <w:rFonts w:ascii="Times New Roman" w:hAnsi="Times New Roman" w:cs="Times New Roman"/>
+          <w:i/>
         </w:rPr>
         <w:t xml:space="preserve">Navedite projektne uzorke koji bi se mogli primijeniti kod profesionalnog proizvoda bez ograničenja vremene izrade i drugih resursa kao kod studentskog rada. </w:t>
       </w:r>
@@ -2231,6 +3220,363 @@
     </w:p>
     <w:p>
       <w:pPr>
+        <w:spacing w:after="0"/>
+        <w:jc w:val="both"/>
+        <w:rPr>
+          <w:rFonts w:ascii="Times New Roman" w:hAnsi="Times New Roman" w:cs="Times New Roman"/>
+        </w:rPr>
+      </w:pPr>
+      <w:r>
+        <w:rPr>
+          <w:rFonts w:ascii="Times New Roman" w:hAnsi="Times New Roman" w:cs="Times New Roman"/>
+        </w:rPr>
+        <w:t>Odgovor</w:t>
+      </w:r>
+    </w:p>
+    <w:p>
+      <w:pPr>
+        <w:spacing w:after="0"/>
+        <w:jc w:val="both"/>
+        <w:rPr>
+          <w:rFonts w:ascii="Times New Roman" w:hAnsi="Times New Roman" w:cs="Times New Roman"/>
+        </w:rPr>
+      </w:pPr>
+    </w:p>
+    <w:p>
+      <w:pPr>
+        <w:spacing w:after="0"/>
+        <w:jc w:val="both"/>
+        <w:rPr>
+          <w:rFonts w:ascii="Times New Roman" w:hAnsi="Times New Roman" w:cs="Times New Roman"/>
+        </w:rPr>
+      </w:pPr>
+    </w:p>
+    <w:p>
+      <w:pPr>
+        <w:spacing w:after="0"/>
+        <w:jc w:val="both"/>
+        <w:rPr>
+          <w:rFonts w:ascii="Times New Roman" w:hAnsi="Times New Roman" w:cs="Times New Roman"/>
+        </w:rPr>
+      </w:pPr>
+    </w:p>
+    <w:p>
+      <w:pPr>
+        <w:spacing w:after="0"/>
+        <w:jc w:val="both"/>
+        <w:rPr>
+          <w:rFonts w:ascii="Times New Roman" w:hAnsi="Times New Roman" w:cs="Times New Roman"/>
+        </w:rPr>
+      </w:pPr>
+    </w:p>
+    <w:p>
+      <w:pPr>
+        <w:spacing w:after="0"/>
+        <w:jc w:val="both"/>
+        <w:rPr>
+          <w:rFonts w:ascii="Times New Roman" w:hAnsi="Times New Roman" w:cs="Times New Roman"/>
+        </w:rPr>
+      </w:pPr>
+    </w:p>
+    <w:p>
+      <w:pPr>
+        <w:spacing w:after="0"/>
+        <w:jc w:val="both"/>
+        <w:rPr>
+          <w:rFonts w:ascii="Times New Roman" w:hAnsi="Times New Roman" w:cs="Times New Roman"/>
+        </w:rPr>
+      </w:pPr>
+    </w:p>
+    <w:p>
+      <w:pPr>
+        <w:spacing w:after="0"/>
+        <w:jc w:val="both"/>
+        <w:rPr>
+          <w:rFonts w:ascii="Times New Roman" w:hAnsi="Times New Roman" w:cs="Times New Roman"/>
+        </w:rPr>
+      </w:pPr>
+    </w:p>
+    <w:p>
+      <w:pPr>
+        <w:spacing w:after="0"/>
+        <w:jc w:val="both"/>
+        <w:rPr>
+          <w:rFonts w:ascii="Times New Roman" w:hAnsi="Times New Roman" w:cs="Times New Roman"/>
+        </w:rPr>
+      </w:pPr>
+    </w:p>
+    <w:p>
+      <w:pPr>
+        <w:spacing w:after="0"/>
+        <w:jc w:val="both"/>
+        <w:rPr>
+          <w:rFonts w:ascii="Times New Roman" w:hAnsi="Times New Roman" w:cs="Times New Roman"/>
+        </w:rPr>
+      </w:pPr>
+    </w:p>
+    <w:p>
+      <w:pPr>
+        <w:spacing w:after="0"/>
+        <w:jc w:val="both"/>
+        <w:rPr>
+          <w:rFonts w:ascii="Times New Roman" w:hAnsi="Times New Roman" w:cs="Times New Roman"/>
+        </w:rPr>
+      </w:pPr>
+    </w:p>
+    <w:p>
+      <w:pPr>
+        <w:spacing w:after="0"/>
+        <w:jc w:val="both"/>
+        <w:rPr>
+          <w:rFonts w:ascii="Times New Roman" w:hAnsi="Times New Roman" w:cs="Times New Roman"/>
+        </w:rPr>
+      </w:pPr>
+    </w:p>
+    <w:p>
+      <w:pPr>
+        <w:spacing w:after="0"/>
+        <w:jc w:val="both"/>
+        <w:rPr>
+          <w:rFonts w:ascii="Times New Roman" w:hAnsi="Times New Roman" w:cs="Times New Roman"/>
+        </w:rPr>
+      </w:pPr>
+    </w:p>
+    <w:p>
+      <w:pPr>
+        <w:spacing w:after="0"/>
+        <w:jc w:val="both"/>
+        <w:rPr>
+          <w:rFonts w:ascii="Times New Roman" w:hAnsi="Times New Roman" w:cs="Times New Roman"/>
+        </w:rPr>
+      </w:pPr>
+    </w:p>
+    <w:p>
+      <w:pPr>
+        <w:spacing w:after="0"/>
+        <w:jc w:val="both"/>
+        <w:rPr>
+          <w:rFonts w:ascii="Times New Roman" w:hAnsi="Times New Roman" w:cs="Times New Roman"/>
+        </w:rPr>
+      </w:pPr>
+    </w:p>
+    <w:p>
+      <w:pPr>
+        <w:spacing w:after="0"/>
+        <w:jc w:val="both"/>
+        <w:rPr>
+          <w:rFonts w:ascii="Times New Roman" w:hAnsi="Times New Roman" w:cs="Times New Roman"/>
+        </w:rPr>
+      </w:pPr>
+    </w:p>
+    <w:p>
+      <w:pPr>
+        <w:spacing w:after="0"/>
+        <w:jc w:val="both"/>
+        <w:rPr>
+          <w:rFonts w:ascii="Times New Roman" w:hAnsi="Times New Roman" w:cs="Times New Roman"/>
+        </w:rPr>
+      </w:pPr>
+    </w:p>
+    <w:p>
+      <w:pPr>
+        <w:spacing w:after="0"/>
+        <w:jc w:val="both"/>
+        <w:rPr>
+          <w:rFonts w:ascii="Times New Roman" w:hAnsi="Times New Roman" w:cs="Times New Roman"/>
+        </w:rPr>
+      </w:pPr>
+    </w:p>
+    <w:p>
+      <w:pPr>
+        <w:spacing w:after="0"/>
+        <w:jc w:val="both"/>
+        <w:rPr>
+          <w:rFonts w:ascii="Times New Roman" w:hAnsi="Times New Roman" w:cs="Times New Roman"/>
+        </w:rPr>
+      </w:pPr>
+    </w:p>
+    <w:p>
+      <w:pPr>
+        <w:spacing w:after="0"/>
+        <w:jc w:val="both"/>
+        <w:rPr>
+          <w:rFonts w:ascii="Times New Roman" w:hAnsi="Times New Roman" w:cs="Times New Roman"/>
+        </w:rPr>
+      </w:pPr>
+    </w:p>
+    <w:p>
+      <w:pPr>
+        <w:spacing w:after="0"/>
+        <w:jc w:val="both"/>
+        <w:rPr>
+          <w:rFonts w:ascii="Times New Roman" w:hAnsi="Times New Roman" w:cs="Times New Roman"/>
+        </w:rPr>
+      </w:pPr>
+    </w:p>
+    <w:p>
+      <w:pPr>
+        <w:spacing w:after="0"/>
+        <w:jc w:val="both"/>
+        <w:rPr>
+          <w:rFonts w:ascii="Times New Roman" w:hAnsi="Times New Roman" w:cs="Times New Roman"/>
+        </w:rPr>
+      </w:pPr>
+    </w:p>
+    <w:p>
+      <w:pPr>
+        <w:spacing w:after="0"/>
+        <w:jc w:val="both"/>
+        <w:rPr>
+          <w:rFonts w:ascii="Times New Roman" w:hAnsi="Times New Roman" w:cs="Times New Roman"/>
+        </w:rPr>
+      </w:pPr>
+    </w:p>
+    <w:p>
+      <w:pPr>
+        <w:spacing w:after="0"/>
+        <w:jc w:val="both"/>
+        <w:rPr>
+          <w:rFonts w:ascii="Times New Roman" w:hAnsi="Times New Roman" w:cs="Times New Roman"/>
+        </w:rPr>
+      </w:pPr>
+    </w:p>
+    <w:p>
+      <w:pPr>
+        <w:spacing w:after="0"/>
+        <w:jc w:val="both"/>
+        <w:rPr>
+          <w:rFonts w:ascii="Times New Roman" w:hAnsi="Times New Roman" w:cs="Times New Roman"/>
+        </w:rPr>
+      </w:pPr>
+    </w:p>
+    <w:p>
+      <w:pPr>
+        <w:spacing w:after="0"/>
+        <w:jc w:val="both"/>
+        <w:rPr>
+          <w:rFonts w:ascii="Times New Roman" w:hAnsi="Times New Roman" w:cs="Times New Roman"/>
+        </w:rPr>
+      </w:pPr>
+    </w:p>
+    <w:p>
+      <w:pPr>
+        <w:spacing w:after="0"/>
+        <w:jc w:val="both"/>
+        <w:rPr>
+          <w:rFonts w:ascii="Times New Roman" w:hAnsi="Times New Roman" w:cs="Times New Roman"/>
+        </w:rPr>
+      </w:pPr>
+    </w:p>
+    <w:p>
+      <w:pPr>
+        <w:spacing w:after="0"/>
+        <w:jc w:val="both"/>
+        <w:rPr>
+          <w:rFonts w:ascii="Times New Roman" w:hAnsi="Times New Roman" w:cs="Times New Roman"/>
+        </w:rPr>
+      </w:pPr>
+    </w:p>
+    <w:p>
+      <w:pPr>
+        <w:spacing w:after="0"/>
+        <w:jc w:val="both"/>
+        <w:rPr>
+          <w:rFonts w:ascii="Times New Roman" w:hAnsi="Times New Roman" w:cs="Times New Roman"/>
+        </w:rPr>
+      </w:pPr>
+    </w:p>
+    <w:p>
+      <w:pPr>
+        <w:spacing w:after="0"/>
+        <w:jc w:val="both"/>
+        <w:rPr>
+          <w:rFonts w:ascii="Times New Roman" w:hAnsi="Times New Roman" w:cs="Times New Roman"/>
+        </w:rPr>
+      </w:pPr>
+    </w:p>
+    <w:p>
+      <w:pPr>
+        <w:spacing w:after="0"/>
+        <w:jc w:val="both"/>
+        <w:rPr>
+          <w:rFonts w:ascii="Times New Roman" w:hAnsi="Times New Roman" w:cs="Times New Roman"/>
+        </w:rPr>
+      </w:pPr>
+    </w:p>
+    <w:p>
+      <w:pPr>
+        <w:spacing w:after="0"/>
+        <w:jc w:val="both"/>
+        <w:rPr>
+          <w:rFonts w:ascii="Times New Roman" w:hAnsi="Times New Roman" w:cs="Times New Roman"/>
+        </w:rPr>
+      </w:pPr>
+    </w:p>
+    <w:p>
+      <w:pPr>
+        <w:spacing w:after="0"/>
+        <w:jc w:val="both"/>
+        <w:rPr>
+          <w:rFonts w:ascii="Times New Roman" w:hAnsi="Times New Roman" w:cs="Times New Roman"/>
+        </w:rPr>
+      </w:pPr>
+    </w:p>
+    <w:p>
+      <w:pPr>
+        <w:spacing w:after="0"/>
+        <w:jc w:val="both"/>
+        <w:rPr>
+          <w:rFonts w:ascii="Times New Roman" w:hAnsi="Times New Roman" w:cs="Times New Roman"/>
+        </w:rPr>
+      </w:pPr>
+    </w:p>
+    <w:p>
+      <w:pPr>
+        <w:spacing w:after="0"/>
+        <w:jc w:val="both"/>
+        <w:rPr>
+          <w:rFonts w:ascii="Times New Roman" w:hAnsi="Times New Roman" w:cs="Times New Roman"/>
+        </w:rPr>
+      </w:pPr>
+    </w:p>
+    <w:p>
+      <w:pPr>
+        <w:spacing w:after="0"/>
+        <w:jc w:val="both"/>
+        <w:rPr>
+          <w:rFonts w:ascii="Times New Roman" w:hAnsi="Times New Roman" w:cs="Times New Roman"/>
+        </w:rPr>
+      </w:pPr>
+    </w:p>
+    <w:p>
+      <w:pPr>
+        <w:spacing w:after="0"/>
+        <w:jc w:val="both"/>
+        <w:rPr>
+          <w:rFonts w:ascii="Times New Roman" w:hAnsi="Times New Roman" w:cs="Times New Roman"/>
+        </w:rPr>
+      </w:pPr>
+    </w:p>
+    <w:p>
+      <w:pPr>
+        <w:spacing w:after="0"/>
+        <w:jc w:val="both"/>
+        <w:rPr>
+          <w:rFonts w:ascii="Times New Roman" w:hAnsi="Times New Roman" w:cs="Times New Roman"/>
+        </w:rPr>
+      </w:pPr>
+    </w:p>
+    <w:p>
+      <w:pPr>
+        <w:spacing w:after="0"/>
+        <w:jc w:val="both"/>
+        <w:rPr>
+          <w:rFonts w:ascii="Times New Roman" w:hAnsi="Times New Roman" w:cs="Times New Roman"/>
+        </w:rPr>
+      </w:pPr>
+    </w:p>
+    <w:p>
+      <w:pPr>
         <w:spacing w:after="120"/>
         <w:jc w:val="both"/>
         <w:rPr>
@@ -2252,19 +3598,15 @@
         <w:jc w:val="both"/>
         <w:rPr>
           <w:rFonts w:ascii="Times New Roman" w:hAnsi="Times New Roman" w:cs="Times New Roman"/>
-        </w:rPr>
-      </w:pPr>
-      <w:r>
-        <w:rPr>
-          <w:rFonts w:ascii="Times New Roman" w:hAnsi="Times New Roman" w:cs="Times New Roman"/>
-        </w:rPr>
-        <w:t>Pitanja na koja trebate odgovoriti</w:t>
-      </w:r>
-      <w:r>
-        <w:rPr>
-          <w:rFonts w:ascii="Times New Roman" w:hAnsi="Times New Roman" w:cs="Times New Roman"/>
-        </w:rPr>
-        <w:t xml:space="preserve"> :</w:t>
+          <w:i/>
+        </w:rPr>
+      </w:pPr>
+      <w:r>
+        <w:rPr>
+          <w:rFonts w:ascii="Times New Roman" w:hAnsi="Times New Roman" w:cs="Times New Roman"/>
+          <w:i/>
+        </w:rPr>
+        <w:t>Pitanja na koja trebate odgovoriti :</w:t>
       </w:r>
     </w:p>
     <w:p>
@@ -2278,25 +3620,29 @@
         <w:jc w:val="both"/>
         <w:rPr>
           <w:rFonts w:ascii="Times New Roman" w:hAnsi="Times New Roman" w:cs="Times New Roman"/>
-        </w:rPr>
-      </w:pPr>
-      <w:r>
-        <w:rPr>
-          <w:rFonts w:ascii="Times New Roman" w:hAnsi="Times New Roman" w:cs="Times New Roman"/>
-        </w:rPr>
-        <w:t>Napravite kratku evaluaciju implementiranog korisničkog interfejsa, ali u odnosu na zamišljeni profesionalni proizvod iste namjene. Pri evaluaciju vašeg rada ocijenite sljede će osobine vašeg korisni čkog interfejsa</w:t>
-      </w:r>
-      <w:r>
-        <w:rPr>
-          <w:rFonts w:ascii="Times New Roman" w:hAnsi="Times New Roman" w:cs="Times New Roman"/>
-        </w:rPr>
-        <w:t xml:space="preserve"> </w:t>
-      </w:r>
-      <w:r>
-        <w:rPr>
-          <w:rFonts w:ascii="Times New Roman" w:hAnsi="Times New Roman" w:cs="Times New Roman"/>
-        </w:rPr>
-        <w:t xml:space="preserve">: </w:t>
+          <w:i/>
+        </w:rPr>
+      </w:pPr>
+      <w:r>
+        <w:rPr>
+          <w:rFonts w:ascii="Times New Roman" w:hAnsi="Times New Roman" w:cs="Times New Roman"/>
+          <w:i/>
+        </w:rPr>
+        <w:t>Napravite kratku evaluaciju implementiranog korisničkog interfejsa, ali u odnosu na zamišljeni profesionalni proizvod iste namjene. Pri evaluac</w:t>
+      </w:r>
+      <w:r>
+        <w:rPr>
+          <w:rFonts w:ascii="Times New Roman" w:hAnsi="Times New Roman" w:cs="Times New Roman"/>
+          <w:i/>
+        </w:rPr>
+        <w:t>iju vašeg rada ocijenite sljede</w:t>
+      </w:r>
+      <w:r>
+        <w:rPr>
+          <w:rFonts w:ascii="Times New Roman" w:hAnsi="Times New Roman" w:cs="Times New Roman"/>
+          <w:i/>
+        </w:rPr>
+        <w:t xml:space="preserve">će osobine vašeg korisni čkog interfejsa : </w:t>
       </w:r>
     </w:p>
     <w:p>
@@ -2310,11 +3656,13 @@
         <w:jc w:val="both"/>
         <w:rPr>
           <w:rFonts w:ascii="Times New Roman" w:hAnsi="Times New Roman" w:cs="Times New Roman"/>
-        </w:rPr>
-      </w:pPr>
-      <w:r>
-        <w:rPr>
-          <w:rFonts w:ascii="Times New Roman" w:hAnsi="Times New Roman" w:cs="Times New Roman"/>
+          <w:i/>
+        </w:rPr>
+      </w:pPr>
+      <w:r>
+        <w:rPr>
+          <w:rFonts w:ascii="Times New Roman" w:hAnsi="Times New Roman" w:cs="Times New Roman"/>
+          <w:i/>
         </w:rPr>
         <w:t>Razumljiv</w:t>
       </w:r>
@@ -2330,11 +3678,13 @@
         <w:jc w:val="both"/>
         <w:rPr>
           <w:rFonts w:ascii="Times New Roman" w:hAnsi="Times New Roman" w:cs="Times New Roman"/>
-        </w:rPr>
-      </w:pPr>
-      <w:r>
-        <w:rPr>
-          <w:rFonts w:ascii="Times New Roman" w:hAnsi="Times New Roman" w:cs="Times New Roman"/>
+          <w:i/>
+        </w:rPr>
+      </w:pPr>
+      <w:r>
+        <w:rPr>
+          <w:rFonts w:ascii="Times New Roman" w:hAnsi="Times New Roman" w:cs="Times New Roman"/>
+          <w:i/>
         </w:rPr>
         <w:t>Može se naučiti</w:t>
       </w:r>
@@ -2350,11 +3700,13 @@
         <w:jc w:val="both"/>
         <w:rPr>
           <w:rFonts w:ascii="Times New Roman" w:hAnsi="Times New Roman" w:cs="Times New Roman"/>
-        </w:rPr>
-      </w:pPr>
-      <w:r>
-        <w:rPr>
-          <w:rFonts w:ascii="Times New Roman" w:hAnsi="Times New Roman" w:cs="Times New Roman"/>
+          <w:i/>
+        </w:rPr>
+      </w:pPr>
+      <w:r>
+        <w:rPr>
+          <w:rFonts w:ascii="Times New Roman" w:hAnsi="Times New Roman" w:cs="Times New Roman"/>
+          <w:i/>
         </w:rPr>
         <w:t>Operativan</w:t>
       </w:r>
@@ -2370,11 +3722,13 @@
         <w:jc w:val="both"/>
         <w:rPr>
           <w:rFonts w:ascii="Times New Roman" w:hAnsi="Times New Roman" w:cs="Times New Roman"/>
-        </w:rPr>
-      </w:pPr>
-      <w:r>
-        <w:rPr>
-          <w:rFonts w:ascii="Times New Roman" w:hAnsi="Times New Roman" w:cs="Times New Roman"/>
+          <w:i/>
+        </w:rPr>
+      </w:pPr>
+      <w:r>
+        <w:rPr>
+          <w:rFonts w:ascii="Times New Roman" w:hAnsi="Times New Roman" w:cs="Times New Roman"/>
+          <w:i/>
         </w:rPr>
         <w:t xml:space="preserve">Atraktivan </w:t>
       </w:r>
@@ -2390,26 +3744,49 @@
         <w:jc w:val="both"/>
         <w:rPr>
           <w:rFonts w:ascii="Times New Roman" w:hAnsi="Times New Roman" w:cs="Times New Roman"/>
-        </w:rPr>
-      </w:pPr>
-      <w:r>
-        <w:rPr>
-          <w:rFonts w:ascii="Times New Roman" w:hAnsi="Times New Roman" w:cs="Times New Roman"/>
-        </w:rPr>
-        <w:t>Kod evaluacije uzmite u obzir i dodatnu klasifikaciju ovih osobina datu na predavanjima. Ocjene su na skali od 1 do 10, i svaku ocjenu</w:t>
-      </w:r>
-      <w:r>
-        <w:rPr>
-          <w:rFonts w:ascii="Times New Roman" w:hAnsi="Times New Roman" w:cs="Times New Roman"/>
-        </w:rPr>
-        <w:t xml:space="preserve"> kratko obrazložite. (jednom re</w:t>
-      </w:r>
-      <w:r>
-        <w:rPr>
-          <w:rFonts w:ascii="Times New Roman" w:hAnsi="Times New Roman" w:cs="Times New Roman"/>
-        </w:rPr>
-        <w:t>čenicom).</w:t>
-      </w:r>
+          <w:i/>
+        </w:rPr>
+      </w:pPr>
+      <w:r>
+        <w:rPr>
+          <w:rFonts w:ascii="Times New Roman" w:hAnsi="Times New Roman" w:cs="Times New Roman"/>
+          <w:i/>
+        </w:rPr>
+        <w:t>Kod evaluacije uzmite u obzir i dodatnu klasifikaciju ovih osobina datu na predavanjima. Ocjene su na skali od 1 do 10, i svaku ocjenu kratko obrazložite. (jednom rečenicom).</w:t>
+      </w:r>
+    </w:p>
+    <w:p>
+      <w:pPr>
+        <w:spacing w:after="0"/>
+        <w:jc w:val="both"/>
+        <w:rPr>
+          <w:rFonts w:ascii="Times New Roman" w:hAnsi="Times New Roman" w:cs="Times New Roman"/>
+        </w:rPr>
+      </w:pPr>
+    </w:p>
+    <w:p>
+      <w:pPr>
+        <w:spacing w:after="0"/>
+        <w:jc w:val="both"/>
+        <w:rPr>
+          <w:rFonts w:ascii="Times New Roman" w:hAnsi="Times New Roman" w:cs="Times New Roman"/>
+        </w:rPr>
+      </w:pPr>
+      <w:r>
+        <w:rPr>
+          <w:rFonts w:ascii="Times New Roman" w:hAnsi="Times New Roman" w:cs="Times New Roman"/>
+        </w:rPr>
+        <w:t>Odgovor</w:t>
+      </w:r>
+    </w:p>
+    <w:p>
+      <w:pPr>
+        <w:spacing w:after="0"/>
+        <w:jc w:val="both"/>
+        <w:rPr>
+          <w:rFonts w:ascii="Times New Roman" w:hAnsi="Times New Roman" w:cs="Times New Roman"/>
+        </w:rPr>
+      </w:pPr>
     </w:p>
     <w:sectPr>
       <w:pgSz w:w="11906" w:h="16838"/>

</xml_diff>